<commit_message>
Updating documentation with available unit-test providers.
</commit_message>
<xml_diff>
--- a/Documentation/SpecFlow Guide.docx
+++ b/Documentation/SpecFlow Guide.docx
@@ -1,6 +1,6 @@
 
 <file path=word/document.xml><?xml version="1.0" encoding="utf-8"?>
-<w:document xmlns:wpc="http://schemas.microsoft.com/office/word/2010/wordprocessingCanvas" xmlns:mc="http://schemas.openxmlformats.org/markup-compatibility/2006" xmlns:o="urn:schemas-microsoft-com:office:office" xmlns:r="http://schemas.openxmlformats.org/officeDocument/2006/relationships" xmlns:m="http://schemas.openxmlformats.org/officeDocument/2006/math" xmlns:v="urn:schemas-microsoft-com:vml" xmlns:wp14="http://schemas.microsoft.com/office/word/2010/wordprocessingDrawing" xmlns:wp="http://schemas.openxmlformats.org/drawingml/2006/wordprocessingDrawing" xmlns:w10="urn:schemas-microsoft-com:office:word" xmlns:w="http://schemas.openxmlformats.org/wordprocessingml/2006/main" xmlns:w14="http://schemas.microsoft.com/office/word/2010/wordml" xmlns:wpg="http://schemas.microsoft.com/office/word/2010/wordprocessingGroup" xmlns:wpi="http://schemas.microsoft.com/office/word/2010/wordprocessingInk" xmlns:wne="http://schemas.microsoft.com/office/word/2006/wordml" xmlns:wps="http://schemas.microsoft.com/office/word/2010/wordprocessingShape" mc:Ignorable="w14 wp14">
+<w:document xmlns:ve="http://schemas.openxmlformats.org/markup-compatibility/2006" xmlns:o="urn:schemas-microsoft-com:office:office" xmlns:r="http://schemas.openxmlformats.org/officeDocument/2006/relationships" xmlns:m="http://schemas.openxmlformats.org/officeDocument/2006/math" xmlns:v="urn:schemas-microsoft-com:vml" xmlns:wp="http://schemas.openxmlformats.org/drawingml/2006/wordprocessingDrawing" xmlns:w10="urn:schemas-microsoft-com:office:word" xmlns:w="http://schemas.openxmlformats.org/wordprocessingml/2006/main" xmlns:wne="http://schemas.microsoft.com/office/word/2006/wordml">
   <w:body>
     <w:p>
       <w:pPr>
@@ -110,12 +110,21 @@
           <w:lang w:val="en-US"/>
         </w:rPr>
       </w:pPr>
+      <w:proofErr w:type="spellStart"/>
       <w:r>
         <w:rPr>
           <w:highlight w:val="yellow"/>
           <w:lang w:val="en-US"/>
         </w:rPr>
-        <w:t xml:space="preserve">SpecFlow </w:t>
+        <w:t>SpecFlow</w:t>
+      </w:r>
+      <w:proofErr w:type="spellEnd"/>
+      <w:r>
+        <w:rPr>
+          <w:highlight w:val="yellow"/>
+          <w:lang w:val="en-US"/>
+        </w:rPr>
+        <w:t xml:space="preserve"> </w:t>
       </w:r>
       <w:proofErr w:type="spellStart"/>
       <w:r>
@@ -822,27 +831,13 @@
         <w:rPr>
           <w:lang w:val="en-US"/>
         </w:rPr>
-        <w:t xml:space="preserve">Just like with normal unit tests, you can also ignore a SpecFlow test. This can be done by marking the scenario with </w:t>
-      </w:r>
-      <w:proofErr w:type="gramStart"/>
-      <w:r>
-        <w:rPr>
-          <w:lang w:val="en-US"/>
-        </w:rPr>
-        <w:t xml:space="preserve">the </w:t>
+        <w:t xml:space="preserve">Just like with normal unit tests, you can also ignore a SpecFlow test. This can be done by marking the scenario with the </w:t>
       </w:r>
       <w:r>
         <w:rPr>
           <w:rStyle w:val="SubtleEmphasis"/>
         </w:rPr>
-        <w:t>@</w:t>
-      </w:r>
-      <w:proofErr w:type="gramEnd"/>
-      <w:r>
-        <w:rPr>
-          <w:rStyle w:val="SubtleEmphasis"/>
-        </w:rPr>
-        <w:t>ignore</w:t>
+        <w:t>@ignore</w:t>
       </w:r>
       <w:r>
         <w:rPr>
@@ -3059,7 +3054,7 @@
       <w:tblPr>
         <w:tblStyle w:val="LightList-Accent1"/>
         <w:tblW w:w="5000" w:type="pct"/>
-        <w:tblLook w:val="04A0" w:firstRow="1" w:lastRow="0" w:firstColumn="1" w:lastColumn="0" w:noHBand="0" w:noVBand="1"/>
+        <w:tblLook w:val="04A0"/>
       </w:tblPr>
       <w:tblGrid>
         <w:gridCol w:w="1146"/>
@@ -3068,11 +3063,11 @@
       </w:tblGrid>
       <w:tr>
         <w:trPr>
-          <w:cnfStyle w:val="100000000000" w:firstRow="1" w:lastRow="0" w:firstColumn="0" w:lastColumn="0" w:oddVBand="0" w:evenVBand="0" w:oddHBand="0" w:evenHBand="0" w:firstRowFirstColumn="0" w:firstRowLastColumn="0" w:lastRowFirstColumn="0" w:lastRowLastColumn="0"/>
+          <w:cnfStyle w:val="100000000000"/>
         </w:trPr>
         <w:tc>
           <w:tcPr>
-            <w:cnfStyle w:val="001000000000" w:firstRow="0" w:lastRow="0" w:firstColumn="1" w:lastColumn="0" w:oddVBand="0" w:evenVBand="0" w:oddHBand="0" w:evenHBand="0" w:firstRowFirstColumn="0" w:firstRowLastColumn="0" w:lastRowFirstColumn="0" w:lastRowLastColumn="0"/>
+            <w:cnfStyle w:val="001000000000"/>
             <w:tcW w:w="617" w:type="pct"/>
           </w:tcPr>
           <w:p>
@@ -3095,7 +3090,7 @@
           </w:tcPr>
           <w:p>
             <w:pPr>
-              <w:cnfStyle w:val="100000000000" w:firstRow="1" w:lastRow="0" w:firstColumn="0" w:lastColumn="0" w:oddVBand="0" w:evenVBand="0" w:oddHBand="0" w:evenHBand="0" w:firstRowFirstColumn="0" w:firstRowLastColumn="0" w:lastRowFirstColumn="0" w:lastRowLastColumn="0"/>
+              <w:cnfStyle w:val="100000000000"/>
               <w:rPr>
                 <w:lang w:val="en-US"/>
               </w:rPr>
@@ -3114,7 +3109,7 @@
           </w:tcPr>
           <w:p>
             <w:pPr>
-              <w:cnfStyle w:val="100000000000" w:firstRow="1" w:lastRow="0" w:firstColumn="0" w:lastColumn="0" w:oddVBand="0" w:evenVBand="0" w:oddHBand="0" w:evenHBand="0" w:firstRowFirstColumn="0" w:firstRowLastColumn="0" w:lastRowFirstColumn="0" w:lastRowLastColumn="0"/>
+              <w:cnfStyle w:val="100000000000"/>
               <w:rPr>
                 <w:lang w:val="en-US"/>
               </w:rPr>
@@ -3130,11 +3125,11 @@
       </w:tr>
       <w:tr>
         <w:trPr>
-          <w:cnfStyle w:val="000000100000" w:firstRow="0" w:lastRow="0" w:firstColumn="0" w:lastColumn="0" w:oddVBand="0" w:evenVBand="0" w:oddHBand="1" w:evenHBand="0" w:firstRowFirstColumn="0" w:firstRowLastColumn="0" w:lastRowFirstColumn="0" w:lastRowLastColumn="0"/>
+          <w:cnfStyle w:val="000000100000"/>
         </w:trPr>
         <w:tc>
           <w:tcPr>
-            <w:cnfStyle w:val="001000000000" w:firstRow="0" w:lastRow="0" w:firstColumn="1" w:lastColumn="0" w:oddVBand="0" w:evenVBand="0" w:oddHBand="0" w:evenHBand="0" w:firstRowFirstColumn="0" w:firstRowLastColumn="0" w:lastRowFirstColumn="0" w:lastRowLastColumn="0"/>
+            <w:cnfStyle w:val="001000000000"/>
             <w:tcW w:w="617" w:type="pct"/>
           </w:tcPr>
           <w:p>
@@ -3163,7 +3158,7 @@
           </w:tcPr>
           <w:p>
             <w:pPr>
-              <w:cnfStyle w:val="000000100000" w:firstRow="0" w:lastRow="0" w:firstColumn="0" w:lastColumn="0" w:oddVBand="0" w:evenVBand="0" w:oddHBand="1" w:evenHBand="0" w:firstRowFirstColumn="0" w:firstRowLastColumn="0" w:lastRowFirstColumn="0" w:lastRowLastColumn="0"/>
+              <w:cnfStyle w:val="000000100000"/>
               <w:rPr>
                 <w:lang w:val="en-US"/>
               </w:rPr>
@@ -3206,7 +3201,7 @@
           </w:tcPr>
           <w:p>
             <w:pPr>
-              <w:cnfStyle w:val="000000100000" w:firstRow="0" w:lastRow="0" w:firstColumn="0" w:lastColumn="0" w:oddVBand="0" w:evenVBand="0" w:oddHBand="1" w:evenHBand="0" w:firstRowFirstColumn="0" w:firstRowLastColumn="0" w:lastRowFirstColumn="0" w:lastRowLastColumn="0"/>
+              <w:cnfStyle w:val="000000100000"/>
               <w:rPr>
                 <w:lang w:val="en-US"/>
               </w:rPr>
@@ -3232,7 +3227,7 @@
           </w:p>
           <w:p>
             <w:pPr>
-              <w:cnfStyle w:val="000000100000" w:firstRow="0" w:lastRow="0" w:firstColumn="0" w:lastColumn="0" w:oddVBand="0" w:evenVBand="0" w:oddHBand="1" w:evenHBand="0" w:firstRowFirstColumn="0" w:firstRowLastColumn="0" w:lastRowFirstColumn="0" w:lastRowLastColumn="0"/>
+              <w:cnfStyle w:val="000000100000"/>
               <w:rPr>
                 <w:lang w:val="en-US"/>
               </w:rPr>
@@ -3249,7 +3244,7 @@
       <w:tr>
         <w:tc>
           <w:tcPr>
-            <w:cnfStyle w:val="001000000000" w:firstRow="0" w:lastRow="0" w:firstColumn="1" w:lastColumn="0" w:oddVBand="0" w:evenVBand="0" w:oddHBand="0" w:evenHBand="0" w:firstRowFirstColumn="0" w:firstRowLastColumn="0" w:lastRowFirstColumn="0" w:lastRowLastColumn="0"/>
+            <w:cnfStyle w:val="001000000000"/>
             <w:tcW w:w="617" w:type="pct"/>
           </w:tcPr>
           <w:p>
@@ -3278,7 +3273,7 @@
           </w:tcPr>
           <w:p>
             <w:pPr>
-              <w:cnfStyle w:val="000000000000" w:firstRow="0" w:lastRow="0" w:firstColumn="0" w:lastColumn="0" w:oddVBand="0" w:evenVBand="0" w:oddHBand="0" w:evenHBand="0" w:firstRowFirstColumn="0" w:firstRowLastColumn="0" w:lastRowFirstColumn="0" w:lastRowLastColumn="0"/>
+              <w:cnfStyle w:val="000000000000"/>
               <w:rPr>
                 <w:lang w:val="en-US"/>
               </w:rPr>
@@ -3298,7 +3293,7 @@
           <w:p>
             <w:pPr>
               <w:pStyle w:val="Comment"/>
-              <w:cnfStyle w:val="000000000000" w:firstRow="0" w:lastRow="0" w:firstColumn="0" w:lastColumn="0" w:oddVBand="0" w:evenVBand="0" w:oddHBand="0" w:evenHBand="0" w:firstRowFirstColumn="0" w:firstRowLastColumn="0" w:lastRowFirstColumn="0" w:lastRowLastColumn="0"/>
+              <w:cnfStyle w:val="000000000000"/>
             </w:pPr>
             <w:r>
               <w:t>Specifies the language that SpecFlow uses for messages and tracing. Uses the default feature language if empty. (Currently only English is used for messages.)</w:t>
@@ -3306,7 +3301,7 @@
           </w:p>
           <w:p>
             <w:pPr>
-              <w:cnfStyle w:val="000000000000" w:firstRow="0" w:lastRow="0" w:firstColumn="0" w:lastColumn="0" w:oddVBand="0" w:evenVBand="0" w:oddHBand="0" w:evenHBand="0" w:firstRowFirstColumn="0" w:firstRowLastColumn="0" w:lastRowFirstColumn="0" w:lastRowLastColumn="0"/>
+              <w:cnfStyle w:val="000000000000"/>
             </w:pPr>
             <w:r>
               <w:t>Default: empty</w:t>
@@ -3324,11 +3319,18 @@
       </w:pPr>
       <w:bookmarkStart w:id="12" w:name="_&lt;unitTestProvider&gt;"/>
       <w:bookmarkEnd w:id="12"/>
-      <w:r>
-        <w:rPr>
-          <w:lang w:val="en-US"/>
-        </w:rPr>
-        <w:lastRenderedPageBreak/>
+    </w:p>
+    <w:p>
+      <w:pPr>
+        <w:pStyle w:val="Heading3"/>
+        <w:rPr>
+          <w:lang w:val="en-US"/>
+        </w:rPr>
+      </w:pPr>
+      <w:r>
+        <w:rPr>
+          <w:lang w:val="en-US"/>
+        </w:rPr>
         <w:t>&lt;</w:t>
       </w:r>
       <w:proofErr w:type="spellStart"/>
@@ -3358,14 +3360,28 @@
         <w:rPr>
           <w:lang w:val="en-US"/>
         </w:rPr>
-        <w:t>This section can be used to specify the unit-test framework SpecFlow uses to execute the acceptance criteria. You can either use one of the built-in unit-test providers or you can specify the classes that implement the custom unit test providers.</w:t>
+        <w:t xml:space="preserve">This section can be used to specify the unit-test framework </w:t>
+      </w:r>
+      <w:proofErr w:type="spellStart"/>
+      <w:r>
+        <w:rPr>
+          <w:lang w:val="en-US"/>
+        </w:rPr>
+        <w:t>SpecFlow</w:t>
+      </w:r>
+      <w:proofErr w:type="spellEnd"/>
+      <w:r>
+        <w:rPr>
+          <w:lang w:val="en-US"/>
+        </w:rPr>
+        <w:t xml:space="preserve"> uses to execute the acceptance criteria. You can either use one of the built-in unit-test providers or you can specify the classes that implement the custom unit test providers.</w:t>
       </w:r>
     </w:p>
     <w:tbl>
       <w:tblPr>
         <w:tblStyle w:val="LightList-Accent1"/>
         <w:tblW w:w="5000" w:type="pct"/>
-        <w:tblLook w:val="04A0" w:firstRow="1" w:lastRow="0" w:firstColumn="1" w:lastColumn="0" w:noHBand="0" w:noVBand="1"/>
+        <w:tblLook w:val="04A0"/>
       </w:tblPr>
       <w:tblGrid>
         <w:gridCol w:w="1899"/>
@@ -3374,11 +3390,11 @@
       </w:tblGrid>
       <w:tr>
         <w:trPr>
-          <w:cnfStyle w:val="100000000000" w:firstRow="1" w:lastRow="0" w:firstColumn="0" w:lastColumn="0" w:oddVBand="0" w:evenVBand="0" w:oddHBand="0" w:evenHBand="0" w:firstRowFirstColumn="0" w:firstRowLastColumn="0" w:lastRowFirstColumn="0" w:lastRowLastColumn="0"/>
+          <w:cnfStyle w:val="100000000000"/>
         </w:trPr>
         <w:tc>
           <w:tcPr>
-            <w:cnfStyle w:val="001000000000" w:firstRow="0" w:lastRow="0" w:firstColumn="1" w:lastColumn="0" w:oddVBand="0" w:evenVBand="0" w:oddHBand="0" w:evenHBand="0" w:firstRowFirstColumn="0" w:firstRowLastColumn="0" w:lastRowFirstColumn="0" w:lastRowLastColumn="0"/>
+            <w:cnfStyle w:val="001000000000"/>
             <w:tcW w:w="1022" w:type="pct"/>
           </w:tcPr>
           <w:p>
@@ -3401,7 +3417,7 @@
           </w:tcPr>
           <w:p>
             <w:pPr>
-              <w:cnfStyle w:val="100000000000" w:firstRow="1" w:lastRow="0" w:firstColumn="0" w:lastColumn="0" w:oddVBand="0" w:evenVBand="0" w:oddHBand="0" w:evenHBand="0" w:firstRowFirstColumn="0" w:firstRowLastColumn="0" w:lastRowFirstColumn="0" w:lastRowLastColumn="0"/>
+              <w:cnfStyle w:val="100000000000"/>
               <w:rPr>
                 <w:lang w:val="en-US"/>
               </w:rPr>
@@ -3420,7 +3436,7 @@
           </w:tcPr>
           <w:p>
             <w:pPr>
-              <w:cnfStyle w:val="100000000000" w:firstRow="1" w:lastRow="0" w:firstColumn="0" w:lastColumn="0" w:oddVBand="0" w:evenVBand="0" w:oddHBand="0" w:evenHBand="0" w:firstRowFirstColumn="0" w:firstRowLastColumn="0" w:lastRowFirstColumn="0" w:lastRowLastColumn="0"/>
+              <w:cnfStyle w:val="100000000000"/>
               <w:rPr>
                 <w:lang w:val="en-US"/>
               </w:rPr>
@@ -3436,11 +3452,11 @@
       </w:tr>
       <w:tr>
         <w:trPr>
-          <w:cnfStyle w:val="000000100000" w:firstRow="0" w:lastRow="0" w:firstColumn="0" w:lastColumn="0" w:oddVBand="0" w:evenVBand="0" w:oddHBand="1" w:evenHBand="0" w:firstRowFirstColumn="0" w:firstRowLastColumn="0" w:lastRowFirstColumn="0" w:lastRowLastColumn="0"/>
+          <w:cnfStyle w:val="000000100000"/>
         </w:trPr>
         <w:tc>
           <w:tcPr>
-            <w:cnfStyle w:val="001000000000" w:firstRow="0" w:lastRow="0" w:firstColumn="1" w:lastColumn="0" w:oddVBand="0" w:evenVBand="0" w:oddHBand="0" w:evenHBand="0" w:firstRowFirstColumn="0" w:firstRowLastColumn="0" w:lastRowFirstColumn="0" w:lastRowLastColumn="0"/>
+            <w:cnfStyle w:val="001000000000"/>
             <w:tcW w:w="1022" w:type="pct"/>
           </w:tcPr>
           <w:p>
@@ -3463,7 +3479,7 @@
           </w:tcPr>
           <w:p>
             <w:pPr>
-              <w:cnfStyle w:val="000000100000" w:firstRow="0" w:lastRow="0" w:firstColumn="0" w:lastColumn="0" w:oddVBand="0" w:evenVBand="0" w:oddHBand="1" w:evenHBand="0" w:firstRowFirstColumn="0" w:firstRowLastColumn="0" w:lastRowFirstColumn="0" w:lastRowLastColumn="0"/>
+              <w:cnfStyle w:val="000000100000"/>
               <w:rPr>
                 <w:lang w:val="en-US"/>
               </w:rPr>
@@ -3472,79 +3488,7 @@
               <w:rPr>
                 <w:lang w:val="en-US"/>
               </w:rPr>
-              <w:t>“</w:t>
-            </w:r>
-            <w:r>
-              <w:rPr>
-                <w:lang w:val="en-US"/>
-              </w:rPr>
-              <w:t>NUnit</w:t>
-            </w:r>
-            <w:r>
-              <w:rPr>
-                <w:lang w:val="en-US"/>
-              </w:rPr>
-              <w:t>”</w:t>
-            </w:r>
-            <w:r>
-              <w:rPr>
-                <w:lang w:val="en-US"/>
-              </w:rPr>
-              <w:t xml:space="preserve">, </w:t>
-            </w:r>
-            <w:r>
-              <w:rPr>
-                <w:lang w:val="en-US"/>
-              </w:rPr>
-              <w:t>”</w:t>
-            </w:r>
-            <w:r>
-              <w:rPr>
-                <w:lang w:val="en-US"/>
-              </w:rPr>
-              <w:t>MsTest</w:t>
-            </w:r>
-            <w:r>
-              <w:rPr>
-                <w:lang w:val="en-US"/>
-              </w:rPr>
-              <w:t>”</w:t>
-            </w:r>
-            <w:r>
-              <w:rPr>
-                <w:lang w:val="en-US"/>
-              </w:rPr>
-              <w:t xml:space="preserve"> or </w:t>
-            </w:r>
-            <w:r>
-              <w:rPr>
-                <w:lang w:val="en-US"/>
-              </w:rPr>
-              <w:t>“</w:t>
-            </w:r>
-            <w:r>
-              <w:rPr>
-                <w:lang w:val="en-US"/>
-              </w:rPr>
-              <w:t>xU</w:t>
-            </w:r>
-            <w:r>
-              <w:rPr>
-                <w:lang w:val="en-US"/>
-              </w:rPr>
-              <w:t>n</w:t>
-            </w:r>
-            <w:r>
-              <w:rPr>
-                <w:lang w:val="en-US"/>
-              </w:rPr>
-              <w:t>it</w:t>
-            </w:r>
-            <w:r>
-              <w:rPr>
-                <w:lang w:val="en-US"/>
-              </w:rPr>
-              <w:t>”</w:t>
+              <w:t>Name of the unit test provider. See table below for the built-in unit-test providers.</w:t>
             </w:r>
           </w:p>
         </w:tc>
@@ -3554,7 +3498,7 @@
           </w:tcPr>
           <w:p>
             <w:pPr>
-              <w:cnfStyle w:val="000000100000" w:firstRow="0" w:lastRow="0" w:firstColumn="0" w:lastColumn="0" w:oddVBand="0" w:evenVBand="0" w:oddHBand="1" w:evenHBand="0" w:firstRowFirstColumn="0" w:firstRowLastColumn="0" w:lastRowFirstColumn="0" w:lastRowLastColumn="0"/>
+              <w:cnfStyle w:val="000000100000"/>
               <w:rPr>
                 <w:lang w:val="en-US"/>
               </w:rPr>
@@ -3568,7 +3512,7 @@
           </w:p>
           <w:p>
             <w:pPr>
-              <w:cnfStyle w:val="000000100000" w:firstRow="0" w:lastRow="0" w:firstColumn="0" w:lastColumn="0" w:oddVBand="0" w:evenVBand="0" w:oddHBand="1" w:evenHBand="0" w:firstRowFirstColumn="0" w:firstRowLastColumn="0" w:lastRowFirstColumn="0" w:lastRowLastColumn="0"/>
+              <w:cnfStyle w:val="000000100000"/>
               <w:rPr>
                 <w:lang w:val="en-US"/>
               </w:rPr>
@@ -3577,15 +3521,23 @@
               <w:rPr>
                 <w:lang w:val="en-US"/>
               </w:rPr>
-              <w:t>Default: NUnit</w:t>
-            </w:r>
+              <w:t xml:space="preserve">Default: </w:t>
+            </w:r>
+            <w:proofErr w:type="spellStart"/>
+            <w:r>
+              <w:rPr>
+                <w:lang w:val="en-US"/>
+              </w:rPr>
+              <w:t>NUnit</w:t>
+            </w:r>
+            <w:proofErr w:type="spellEnd"/>
           </w:p>
         </w:tc>
       </w:tr>
       <w:tr>
         <w:tc>
           <w:tcPr>
-            <w:cnfStyle w:val="001000000000" w:firstRow="0" w:lastRow="0" w:firstColumn="1" w:lastColumn="0" w:oddVBand="0" w:evenVBand="0" w:oddHBand="0" w:evenHBand="0" w:firstRowFirstColumn="0" w:firstRowLastColumn="0" w:lastRowFirstColumn="0" w:lastRowLastColumn="0"/>
+            <w:cnfStyle w:val="001000000000"/>
             <w:tcW w:w="1022" w:type="pct"/>
           </w:tcPr>
           <w:p>
@@ -3610,7 +3562,7 @@
           </w:tcPr>
           <w:p>
             <w:pPr>
-              <w:cnfStyle w:val="000000000000" w:firstRow="0" w:lastRow="0" w:firstColumn="0" w:lastColumn="0" w:oddVBand="0" w:evenVBand="0" w:oddHBand="0" w:evenHBand="0" w:firstRowFirstColumn="0" w:firstRowLastColumn="0" w:lastRowFirstColumn="0" w:lastRowLastColumn="0"/>
+              <w:cnfStyle w:val="000000000000"/>
               <w:rPr>
                 <w:lang w:val="en-US"/>
               </w:rPr>
@@ -3629,7 +3581,7 @@
           </w:tcPr>
           <w:p>
             <w:pPr>
-              <w:cnfStyle w:val="000000000000" w:firstRow="0" w:lastRow="0" w:firstColumn="0" w:lastColumn="0" w:oddVBand="0" w:evenVBand="0" w:oddHBand="0" w:evenHBand="0" w:firstRowFirstColumn="0" w:firstRowLastColumn="0" w:lastRowFirstColumn="0" w:lastRowLastColumn="0"/>
+              <w:cnfStyle w:val="000000000000"/>
             </w:pPr>
             <w:r>
               <w:t xml:space="preserve">An assembly qualified class name of a class that implements </w:t>
@@ -3667,11 +3619,11 @@
       </w:tr>
       <w:tr>
         <w:trPr>
-          <w:cnfStyle w:val="000000100000" w:firstRow="0" w:lastRow="0" w:firstColumn="0" w:lastColumn="0" w:oddVBand="0" w:evenVBand="0" w:oddHBand="1" w:evenHBand="0" w:firstRowFirstColumn="0" w:firstRowLastColumn="0" w:lastRowFirstColumn="0" w:lastRowLastColumn="0"/>
+          <w:cnfStyle w:val="000000100000"/>
         </w:trPr>
         <w:tc>
           <w:tcPr>
-            <w:cnfStyle w:val="001000000000" w:firstRow="0" w:lastRow="0" w:firstColumn="1" w:lastColumn="0" w:oddVBand="0" w:evenVBand="0" w:oddHBand="0" w:evenHBand="0" w:firstRowFirstColumn="0" w:firstRowLastColumn="0" w:lastRowFirstColumn="0" w:lastRowLastColumn="0"/>
+            <w:cnfStyle w:val="001000000000"/>
             <w:tcW w:w="1022" w:type="pct"/>
           </w:tcPr>
           <w:p>
@@ -3696,7 +3648,7 @@
           </w:tcPr>
           <w:p>
             <w:pPr>
-              <w:cnfStyle w:val="000000100000" w:firstRow="0" w:lastRow="0" w:firstColumn="0" w:lastColumn="0" w:oddVBand="0" w:evenVBand="0" w:oddHBand="1" w:evenHBand="0" w:firstRowFirstColumn="0" w:firstRowLastColumn="0" w:lastRowFirstColumn="0" w:lastRowLastColumn="0"/>
+              <w:cnfStyle w:val="000000100000"/>
               <w:rPr>
                 <w:lang w:val="en-US"/>
               </w:rPr>
@@ -3715,7 +3667,7 @@
           </w:tcPr>
           <w:p>
             <w:pPr>
-              <w:cnfStyle w:val="000000100000" w:firstRow="0" w:lastRow="0" w:firstColumn="0" w:lastColumn="0" w:oddVBand="0" w:evenVBand="0" w:oddHBand="1" w:evenHBand="0" w:firstRowFirstColumn="0" w:firstRowLastColumn="0" w:lastRowFirstColumn="0" w:lastRowLastColumn="0"/>
+              <w:cnfStyle w:val="000000100000"/>
             </w:pPr>
             <w:r>
               <w:t xml:space="preserve">An assembly qualified class name of a class that implements </w:t>
@@ -3747,45 +3699,396 @@
           <w:lang w:val="en-US"/>
         </w:rPr>
       </w:pPr>
-      <w:r>
-        <w:rPr>
-          <w:lang w:val="en-US"/>
-        </w:rPr>
-        <w:t>&lt;</w:t>
-      </w:r>
-      <w:proofErr w:type="gramStart"/>
-      <w:r>
-        <w:rPr>
-          <w:lang w:val="en-US"/>
-        </w:rPr>
-        <w:t>generator</w:t>
-      </w:r>
-      <w:proofErr w:type="gramEnd"/>
-      <w:r>
-        <w:rPr>
-          <w:lang w:val="en-US"/>
-        </w:rPr>
-        <w:t>&gt;</w:t>
-      </w:r>
-    </w:p>
-    <w:p>
-      <w:pPr>
-        <w:rPr>
-          <w:lang w:val="en-US"/>
-        </w:rPr>
-      </w:pPr>
-      <w:r>
-        <w:rPr>
-          <w:lang w:val="en-US"/>
-        </w:rPr>
-        <w:t>This section can be used to specify various unit-test generation options.</w:t>
+    </w:p>
+    <w:p>
+      <w:pPr>
+        <w:rPr>
+          <w:lang w:val="en-US"/>
+        </w:rPr>
+      </w:pPr>
+      <w:r>
+        <w:rPr>
+          <w:lang w:val="en-US"/>
+        </w:rPr>
+        <w:t>The built-in unit test providers are:</w:t>
       </w:r>
     </w:p>
     <w:tbl>
       <w:tblPr>
         <w:tblStyle w:val="LightList-Accent1"/>
         <w:tblW w:w="5000" w:type="pct"/>
-        <w:tblLook w:val="04A0" w:firstRow="1" w:lastRow="0" w:firstColumn="1" w:lastColumn="0" w:noHBand="0" w:noVBand="1"/>
+        <w:tblLook w:val="04A0"/>
+      </w:tblPr>
+      <w:tblGrid>
+        <w:gridCol w:w="1956"/>
+        <w:gridCol w:w="7332"/>
+      </w:tblGrid>
+      <w:tr>
+        <w:trPr>
+          <w:cnfStyle w:val="100000000000"/>
+        </w:trPr>
+        <w:tc>
+          <w:tcPr>
+            <w:cnfStyle w:val="001000000000"/>
+            <w:tcW w:w="1053" w:type="pct"/>
+          </w:tcPr>
+          <w:p>
+            <w:pPr>
+              <w:rPr>
+                <w:lang w:val="en-US"/>
+              </w:rPr>
+            </w:pPr>
+            <w:r>
+              <w:rPr>
+                <w:lang w:val="en-US"/>
+              </w:rPr>
+              <w:t>Name</w:t>
+            </w:r>
+          </w:p>
+        </w:tc>
+        <w:tc>
+          <w:tcPr>
+            <w:tcW w:w="3947" w:type="pct"/>
+          </w:tcPr>
+          <w:p>
+            <w:pPr>
+              <w:cnfStyle w:val="100000000000"/>
+              <w:rPr>
+                <w:lang w:val="en-US"/>
+              </w:rPr>
+            </w:pPr>
+            <w:r>
+              <w:rPr>
+                <w:lang w:val="en-US"/>
+              </w:rPr>
+              <w:t>Description</w:t>
+            </w:r>
+          </w:p>
+        </w:tc>
+      </w:tr>
+      <w:tr>
+        <w:trPr>
+          <w:cnfStyle w:val="000000100000"/>
+        </w:trPr>
+        <w:tc>
+          <w:tcPr>
+            <w:cnfStyle w:val="001000000000"/>
+            <w:tcW w:w="1053" w:type="pct"/>
+          </w:tcPr>
+          <w:p>
+            <w:pPr>
+              <w:rPr>
+                <w:lang w:val="en-US"/>
+              </w:rPr>
+            </w:pPr>
+            <w:proofErr w:type="spellStart"/>
+            <w:r>
+              <w:rPr>
+                <w:lang w:val="en-US"/>
+              </w:rPr>
+              <w:t>NUnit</w:t>
+            </w:r>
+            <w:proofErr w:type="spellEnd"/>
+          </w:p>
+        </w:tc>
+        <w:tc>
+          <w:tcPr>
+            <w:tcW w:w="3947" w:type="pct"/>
+          </w:tcPr>
+          <w:p>
+            <w:pPr>
+              <w:cnfStyle w:val="000000100000"/>
+              <w:rPr>
+                <w:lang w:val="en-US"/>
+              </w:rPr>
+            </w:pPr>
+            <w:r>
+              <w:rPr>
+                <w:lang w:val="en-US"/>
+              </w:rPr>
+              <w:t>See www.nunit.org</w:t>
+            </w:r>
+          </w:p>
+        </w:tc>
+      </w:tr>
+      <w:tr>
+        <w:tc>
+          <w:tcPr>
+            <w:cnfStyle w:val="001000000000"/>
+            <w:tcW w:w="1053" w:type="pct"/>
+          </w:tcPr>
+          <w:p>
+            <w:pPr>
+              <w:rPr>
+                <w:lang w:val="en-US"/>
+              </w:rPr>
+            </w:pPr>
+            <w:proofErr w:type="spellStart"/>
+            <w:r>
+              <w:rPr>
+                <w:lang w:val="en-US"/>
+              </w:rPr>
+              <w:t>MsTest</w:t>
+            </w:r>
+            <w:proofErr w:type="spellEnd"/>
+          </w:p>
+        </w:tc>
+        <w:tc>
+          <w:tcPr>
+            <w:tcW w:w="3947" w:type="pct"/>
+          </w:tcPr>
+          <w:p>
+            <w:pPr>
+              <w:cnfStyle w:val="000000000000"/>
+            </w:pPr>
+            <w:r>
+              <w:t>MsTest version for .Net 3.5</w:t>
+            </w:r>
+          </w:p>
+        </w:tc>
+      </w:tr>
+      <w:tr>
+        <w:trPr>
+          <w:cnfStyle w:val="000000100000"/>
+        </w:trPr>
+        <w:tc>
+          <w:tcPr>
+            <w:cnfStyle w:val="001000000000"/>
+            <w:tcW w:w="1053" w:type="pct"/>
+          </w:tcPr>
+          <w:p>
+            <w:pPr>
+              <w:rPr>
+                <w:lang w:val="en-US"/>
+              </w:rPr>
+            </w:pPr>
+            <w:r>
+              <w:rPr>
+                <w:lang w:val="en-US"/>
+              </w:rPr>
+              <w:t>MsTest.2010</w:t>
+            </w:r>
+          </w:p>
+        </w:tc>
+        <w:tc>
+          <w:tcPr>
+            <w:tcW w:w="3947" w:type="pct"/>
+          </w:tcPr>
+          <w:p>
+            <w:pPr>
+              <w:cnfStyle w:val="000000100000"/>
+            </w:pPr>
+            <w:r>
+              <w:t>MsTest version for .Net 4.0. Supporting test-categories.</w:t>
+            </w:r>
+          </w:p>
+        </w:tc>
+      </w:tr>
+      <w:tr>
+        <w:tc>
+          <w:tcPr>
+            <w:cnfStyle w:val="001000000000"/>
+            <w:tcW w:w="1053" w:type="pct"/>
+          </w:tcPr>
+          <w:p>
+            <w:pPr>
+              <w:rPr>
+                <w:lang w:val="en-US"/>
+              </w:rPr>
+            </w:pPr>
+            <w:proofErr w:type="spellStart"/>
+            <w:r>
+              <w:rPr>
+                <w:lang w:val="en-US"/>
+              </w:rPr>
+              <w:t>MsTest.Silverlight</w:t>
+            </w:r>
+            <w:proofErr w:type="spellEnd"/>
+          </w:p>
+        </w:tc>
+        <w:tc>
+          <w:tcPr>
+            <w:tcW w:w="3947" w:type="pct"/>
+          </w:tcPr>
+          <w:p>
+            <w:pPr>
+              <w:cnfStyle w:val="000000000000"/>
+            </w:pPr>
+            <w:r>
+              <w:t>Silverlight</w:t>
+            </w:r>
+            <w:r>
+              <w:t xml:space="preserve"> Unit Test Framework (</w:t>
+            </w:r>
+            <w:r>
+              <w:fldChar w:fldCharType="begin"/>
+            </w:r>
+            <w:r>
+              <w:instrText xml:space="preserve"> HYPERLINK "</w:instrText>
+            </w:r>
+            <w:r>
+              <w:instrText>http://code.msdn.microsoft.com/silverlightut</w:instrText>
+            </w:r>
+            <w:r>
+              <w:instrText xml:space="preserve">" </w:instrText>
+            </w:r>
+            <w:r>
+              <w:fldChar w:fldCharType="separate"/>
+            </w:r>
+            <w:r>
+              <w:rPr>
+                <w:rStyle w:val="Hyperlink"/>
+              </w:rPr>
+              <w:t>http://code.msdn.microsoft.com/silverlightut</w:t>
+            </w:r>
+            <w:r>
+              <w:fldChar w:fldCharType="end"/>
+            </w:r>
+            <w:r>
+              <w:t>)</w:t>
+            </w:r>
+            <w:r>
+              <w:t>. It comes bundled in Silverlight Toolkit (</w:t>
+            </w:r>
+            <w:r>
+              <w:t>http://silverlight.codeplex.com</w:t>
+            </w:r>
+            <w:r>
+              <w:t>)</w:t>
+            </w:r>
+          </w:p>
+        </w:tc>
+      </w:tr>
+      <w:tr>
+        <w:trPr>
+          <w:cnfStyle w:val="000000100000"/>
+        </w:trPr>
+        <w:tc>
+          <w:tcPr>
+            <w:cnfStyle w:val="001000000000"/>
+            <w:tcW w:w="1053" w:type="pct"/>
+          </w:tcPr>
+          <w:p>
+            <w:pPr>
+              <w:rPr>
+                <w:lang w:val="en-US"/>
+              </w:rPr>
+            </w:pPr>
+            <w:proofErr w:type="spellStart"/>
+            <w:r>
+              <w:rPr>
+                <w:lang w:val="en-US"/>
+              </w:rPr>
+              <w:t>xUnit</w:t>
+            </w:r>
+            <w:proofErr w:type="spellEnd"/>
+          </w:p>
+        </w:tc>
+        <w:tc>
+          <w:tcPr>
+            <w:tcW w:w="3947" w:type="pct"/>
+          </w:tcPr>
+          <w:p>
+            <w:pPr>
+              <w:cnfStyle w:val="000000100000"/>
+            </w:pPr>
+            <w:r>
+              <w:t>See www.xunit.net</w:t>
+            </w:r>
+          </w:p>
+        </w:tc>
+      </w:tr>
+      <w:tr>
+        <w:tc>
+          <w:tcPr>
+            <w:cnfStyle w:val="001000000000"/>
+            <w:tcW w:w="1053" w:type="pct"/>
+          </w:tcPr>
+          <w:p>
+            <w:pPr>
+              <w:rPr>
+                <w:lang w:val="en-US"/>
+              </w:rPr>
+            </w:pPr>
+            <w:proofErr w:type="spellStart"/>
+            <w:r>
+              <w:rPr>
+                <w:lang w:val="en-US"/>
+              </w:rPr>
+              <w:t>mbUnit</w:t>
+            </w:r>
+            <w:proofErr w:type="spellEnd"/>
+          </w:p>
+        </w:tc>
+        <w:tc>
+          <w:tcPr>
+            <w:tcW w:w="3947" w:type="pct"/>
+          </w:tcPr>
+          <w:p>
+            <w:pPr>
+              <w:cnfStyle w:val="000000000000"/>
+            </w:pPr>
+            <w:r>
+              <w:t>See www.mbunit.org</w:t>
+            </w:r>
+          </w:p>
+        </w:tc>
+      </w:tr>
+    </w:tbl>
+    <w:p>
+      <w:pPr>
+        <w:pStyle w:val="Heading3"/>
+        <w:rPr>
+          <w:lang w:val="en-US"/>
+        </w:rPr>
+      </w:pPr>
+    </w:p>
+    <w:p>
+      <w:pPr>
+        <w:pStyle w:val="Heading3"/>
+        <w:rPr>
+          <w:lang w:val="en-US"/>
+        </w:rPr>
+      </w:pPr>
+      <w:r>
+        <w:rPr>
+          <w:lang w:val="en-US"/>
+        </w:rPr>
+        <w:t>&lt;</w:t>
+      </w:r>
+      <w:proofErr w:type="gramStart"/>
+      <w:r>
+        <w:rPr>
+          <w:lang w:val="en-US"/>
+        </w:rPr>
+        <w:t>generator</w:t>
+      </w:r>
+      <w:proofErr w:type="gramEnd"/>
+      <w:r>
+        <w:rPr>
+          <w:lang w:val="en-US"/>
+        </w:rPr>
+        <w:t>&gt;</w:t>
+      </w:r>
+    </w:p>
+    <w:p>
+      <w:pPr>
+        <w:rPr>
+          <w:lang w:val="en-US"/>
+        </w:rPr>
+      </w:pPr>
+      <w:r>
+        <w:rPr>
+          <w:lang w:val="en-US"/>
+        </w:rPr>
+        <w:t>This section can be used to specify various unit-test generation options.</w:t>
+      </w:r>
+    </w:p>
+    <w:tbl>
+      <w:tblPr>
+        <w:tblStyle w:val="LightList-Accent1"/>
+        <w:tblW w:w="5000" w:type="pct"/>
+        <w:tblLook w:val="04A0"/>
       </w:tblPr>
       <w:tblGrid>
         <w:gridCol w:w="2684"/>
@@ -3794,11 +4097,11 @@
       </w:tblGrid>
       <w:tr>
         <w:trPr>
-          <w:cnfStyle w:val="100000000000" w:firstRow="1" w:lastRow="0" w:firstColumn="0" w:lastColumn="0" w:oddVBand="0" w:evenVBand="0" w:oddHBand="0" w:evenHBand="0" w:firstRowFirstColumn="0" w:firstRowLastColumn="0" w:lastRowFirstColumn="0" w:lastRowLastColumn="0"/>
+          <w:cnfStyle w:val="100000000000"/>
         </w:trPr>
         <w:tc>
           <w:tcPr>
-            <w:cnfStyle w:val="001000000000" w:firstRow="0" w:lastRow="0" w:firstColumn="1" w:lastColumn="0" w:oddVBand="0" w:evenVBand="0" w:oddHBand="0" w:evenHBand="0" w:firstRowFirstColumn="0" w:firstRowLastColumn="0" w:lastRowFirstColumn="0" w:lastRowLastColumn="0"/>
+            <w:cnfStyle w:val="001000000000"/>
             <w:tcW w:w="1445" w:type="pct"/>
           </w:tcPr>
           <w:p>
@@ -3821,7 +4124,7 @@
           </w:tcPr>
           <w:p>
             <w:pPr>
-              <w:cnfStyle w:val="100000000000" w:firstRow="1" w:lastRow="0" w:firstColumn="0" w:lastColumn="0" w:oddVBand="0" w:evenVBand="0" w:oddHBand="0" w:evenHBand="0" w:firstRowFirstColumn="0" w:firstRowLastColumn="0" w:lastRowFirstColumn="0" w:lastRowLastColumn="0"/>
+              <w:cnfStyle w:val="100000000000"/>
               <w:rPr>
                 <w:lang w:val="en-US"/>
               </w:rPr>
@@ -3840,7 +4143,7 @@
           </w:tcPr>
           <w:p>
             <w:pPr>
-              <w:cnfStyle w:val="100000000000" w:firstRow="1" w:lastRow="0" w:firstColumn="0" w:lastColumn="0" w:oddVBand="0" w:evenVBand="0" w:oddHBand="0" w:evenHBand="0" w:firstRowFirstColumn="0" w:firstRowLastColumn="0" w:lastRowFirstColumn="0" w:lastRowLastColumn="0"/>
+              <w:cnfStyle w:val="100000000000"/>
               <w:rPr>
                 <w:lang w:val="en-US"/>
               </w:rPr>
@@ -3856,11 +4159,11 @@
       </w:tr>
       <w:tr>
         <w:trPr>
-          <w:cnfStyle w:val="000000100000" w:firstRow="0" w:lastRow="0" w:firstColumn="0" w:lastColumn="0" w:oddVBand="0" w:evenVBand="0" w:oddHBand="1" w:evenHBand="0" w:firstRowFirstColumn="0" w:firstRowLastColumn="0" w:lastRowFirstColumn="0" w:lastRowLastColumn="0"/>
+          <w:cnfStyle w:val="000000100000"/>
         </w:trPr>
         <w:tc>
           <w:tcPr>
-            <w:cnfStyle w:val="001000000000" w:firstRow="0" w:lastRow="0" w:firstColumn="1" w:lastColumn="0" w:oddVBand="0" w:evenVBand="0" w:oddHBand="0" w:evenHBand="0" w:firstRowFirstColumn="0" w:firstRowLastColumn="0" w:lastRowFirstColumn="0" w:lastRowLastColumn="0"/>
+            <w:cnfStyle w:val="001000000000"/>
             <w:tcW w:w="1445" w:type="pct"/>
           </w:tcPr>
           <w:p>
@@ -3885,7 +4188,7 @@
           </w:tcPr>
           <w:p>
             <w:pPr>
-              <w:cnfStyle w:val="000000100000" w:firstRow="0" w:lastRow="0" w:firstColumn="0" w:lastColumn="0" w:oddVBand="0" w:evenVBand="0" w:oddHBand="1" w:evenHBand="0" w:firstRowFirstColumn="0" w:firstRowLastColumn="0" w:lastRowFirstColumn="0" w:lastRowLastColumn="0"/>
+              <w:cnfStyle w:val="000000100000"/>
               <w:rPr>
                 <w:lang w:val="en-US"/>
               </w:rPr>
@@ -3904,7 +4207,7 @@
           </w:tcPr>
           <w:p>
             <w:pPr>
-              <w:cnfStyle w:val="000000100000" w:firstRow="0" w:lastRow="0" w:firstColumn="0" w:lastColumn="0" w:oddVBand="0" w:evenVBand="0" w:oddHBand="1" w:evenHBand="0" w:firstRowFirstColumn="0" w:firstRowLastColumn="0" w:lastRowFirstColumn="0" w:lastRowLastColumn="0"/>
+              <w:cnfStyle w:val="000000100000"/>
               <w:rPr>
                 <w:lang w:val="en-US"/>
               </w:rPr>
@@ -3933,7 +4236,7 @@
           </w:p>
           <w:p>
             <w:pPr>
-              <w:cnfStyle w:val="000000100000" w:firstRow="0" w:lastRow="0" w:firstColumn="0" w:lastColumn="0" w:oddVBand="0" w:evenVBand="0" w:oddHBand="1" w:evenHBand="0" w:firstRowFirstColumn="0" w:firstRowLastColumn="0" w:lastRowFirstColumn="0" w:lastRowLastColumn="0"/>
+              <w:cnfStyle w:val="000000100000"/>
               <w:rPr>
                 <w:lang w:val="en-US"/>
               </w:rPr>
@@ -3995,7 +4298,7 @@
       <w:tblPr>
         <w:tblStyle w:val="LightList-Accent1"/>
         <w:tblW w:w="5000" w:type="pct"/>
-        <w:tblLook w:val="04A0" w:firstRow="1" w:lastRow="0" w:firstColumn="1" w:lastColumn="0" w:noHBand="0" w:noVBand="1"/>
+        <w:tblLook w:val="04A0"/>
       </w:tblPr>
       <w:tblGrid>
         <w:gridCol w:w="3209"/>
@@ -4004,11 +4307,11 @@
       </w:tblGrid>
       <w:tr>
         <w:trPr>
-          <w:cnfStyle w:val="100000000000" w:firstRow="1" w:lastRow="0" w:firstColumn="0" w:lastColumn="0" w:oddVBand="0" w:evenVBand="0" w:oddHBand="0" w:evenHBand="0" w:firstRowFirstColumn="0" w:firstRowLastColumn="0" w:lastRowFirstColumn="0" w:lastRowLastColumn="0"/>
+          <w:cnfStyle w:val="100000000000"/>
         </w:trPr>
         <w:tc>
           <w:tcPr>
-            <w:cnfStyle w:val="001000000000" w:firstRow="0" w:lastRow="0" w:firstColumn="1" w:lastColumn="0" w:oddVBand="0" w:evenVBand="0" w:oddHBand="0" w:evenHBand="0" w:firstRowFirstColumn="0" w:firstRowLastColumn="0" w:lastRowFirstColumn="0" w:lastRowLastColumn="0"/>
+            <w:cnfStyle w:val="001000000000"/>
             <w:tcW w:w="1445" w:type="pct"/>
           </w:tcPr>
           <w:p>
@@ -4031,7 +4334,7 @@
           </w:tcPr>
           <w:p>
             <w:pPr>
-              <w:cnfStyle w:val="100000000000" w:firstRow="1" w:lastRow="0" w:firstColumn="0" w:lastColumn="0" w:oddVBand="0" w:evenVBand="0" w:oddHBand="0" w:evenHBand="0" w:firstRowFirstColumn="0" w:firstRowLastColumn="0" w:lastRowFirstColumn="0" w:lastRowLastColumn="0"/>
+              <w:cnfStyle w:val="100000000000"/>
               <w:rPr>
                 <w:lang w:val="en-US"/>
               </w:rPr>
@@ -4050,7 +4353,7 @@
           </w:tcPr>
           <w:p>
             <w:pPr>
-              <w:cnfStyle w:val="100000000000" w:firstRow="1" w:lastRow="0" w:firstColumn="0" w:lastColumn="0" w:oddVBand="0" w:evenVBand="0" w:oddHBand="0" w:evenHBand="0" w:firstRowFirstColumn="0" w:firstRowLastColumn="0" w:lastRowFirstColumn="0" w:lastRowLastColumn="0"/>
+              <w:cnfStyle w:val="100000000000"/>
               <w:rPr>
                 <w:lang w:val="en-US"/>
               </w:rPr>
@@ -4066,11 +4369,11 @@
       </w:tr>
       <w:tr>
         <w:trPr>
-          <w:cnfStyle w:val="000000100000" w:firstRow="0" w:lastRow="0" w:firstColumn="0" w:lastColumn="0" w:oddVBand="0" w:evenVBand="0" w:oddHBand="1" w:evenHBand="0" w:firstRowFirstColumn="0" w:firstRowLastColumn="0" w:lastRowFirstColumn="0" w:lastRowLastColumn="0"/>
+          <w:cnfStyle w:val="000000100000"/>
         </w:trPr>
         <w:tc>
           <w:tcPr>
-            <w:cnfStyle w:val="001000000000" w:firstRow="0" w:lastRow="0" w:firstColumn="1" w:lastColumn="0" w:oddVBand="0" w:evenVBand="0" w:oddHBand="0" w:evenHBand="0" w:firstRowFirstColumn="0" w:firstRowLastColumn="0" w:lastRowFirstColumn="0" w:lastRowLastColumn="0"/>
+            <w:cnfStyle w:val="001000000000"/>
             <w:tcW w:w="1445" w:type="pct"/>
           </w:tcPr>
           <w:p>
@@ -4095,7 +4398,7 @@
           </w:tcPr>
           <w:p>
             <w:pPr>
-              <w:cnfStyle w:val="000000100000" w:firstRow="0" w:lastRow="0" w:firstColumn="0" w:lastColumn="0" w:oddVBand="0" w:evenVBand="0" w:oddHBand="1" w:evenHBand="0" w:firstRowFirstColumn="0" w:firstRowLastColumn="0" w:lastRowFirstColumn="0" w:lastRowLastColumn="0"/>
+              <w:cnfStyle w:val="000000100000"/>
               <w:rPr>
                 <w:lang w:val="en-US"/>
               </w:rPr>
@@ -4104,7 +4407,14 @@
               <w:rPr>
                 <w:lang w:val="en-US"/>
               </w:rPr>
-              <w:t>“true” or “false”</w:t>
+              <w:t xml:space="preserve">“true” or </w:t>
+            </w:r>
+            <w:r>
+              <w:rPr>
+                <w:lang w:val="en-US"/>
+              </w:rPr>
+              <w:lastRenderedPageBreak/>
+              <w:t>“false”</w:t>
             </w:r>
           </w:p>
         </w:tc>
@@ -4114,7 +4424,7 @@
           </w:tcPr>
           <w:p>
             <w:pPr>
-              <w:cnfStyle w:val="000000100000" w:firstRow="0" w:lastRow="0" w:firstColumn="0" w:lastColumn="0" w:oddVBand="0" w:evenVBand="0" w:oddHBand="1" w:evenHBand="0" w:firstRowFirstColumn="0" w:firstRowLastColumn="0" w:lastRowFirstColumn="0" w:lastRowLastColumn="0"/>
+              <w:cnfStyle w:val="000000100000"/>
               <w:rPr>
                 <w:lang w:val="en-US"/>
               </w:rPr>
@@ -4123,12 +4433,20 @@
               <w:rPr>
                 <w:lang w:val="en-US"/>
               </w:rPr>
-              <w:t>Specifies whether SpecFlow should report an error if there is an ambiguous match of step binding or just use the first one that matches.</w:t>
+              <w:lastRenderedPageBreak/>
+              <w:t xml:space="preserve">Specifies whether SpecFlow should report an </w:t>
+            </w:r>
+            <w:r>
+              <w:rPr>
+                <w:lang w:val="en-US"/>
+              </w:rPr>
+              <w:lastRenderedPageBreak/>
+              <w:t>error if there is an ambiguous match of step binding or just use the first one that matches.</w:t>
             </w:r>
           </w:p>
           <w:p>
             <w:pPr>
-              <w:cnfStyle w:val="000000100000" w:firstRow="0" w:lastRow="0" w:firstColumn="0" w:lastColumn="0" w:oddVBand="0" w:evenVBand="0" w:oddHBand="1" w:evenHBand="0" w:firstRowFirstColumn="0" w:firstRowLastColumn="0" w:lastRowFirstColumn="0" w:lastRowLastColumn="0"/>
+              <w:cnfStyle w:val="000000100000"/>
               <w:rPr>
                 <w:lang w:val="en-US"/>
               </w:rPr>
@@ -4145,7 +4463,7 @@
       <w:tr>
         <w:tc>
           <w:tcPr>
-            <w:cnfStyle w:val="001000000000" w:firstRow="0" w:lastRow="0" w:firstColumn="1" w:lastColumn="0" w:oddVBand="0" w:evenVBand="0" w:oddHBand="0" w:evenHBand="0" w:firstRowFirstColumn="0" w:firstRowLastColumn="0" w:lastRowFirstColumn="0" w:lastRowLastColumn="0"/>
+            <w:cnfStyle w:val="001000000000"/>
             <w:tcW w:w="1445" w:type="pct"/>
           </w:tcPr>
           <w:p>
@@ -4159,6 +4477,7 @@
               <w:rPr>
                 <w:lang w:val="en-US"/>
               </w:rPr>
+              <w:lastRenderedPageBreak/>
               <w:t>stopAtFirstError</w:t>
             </w:r>
             <w:proofErr w:type="spellEnd"/>
@@ -4170,7 +4489,7 @@
           </w:tcPr>
           <w:p>
             <w:pPr>
-              <w:cnfStyle w:val="000000000000" w:firstRow="0" w:lastRow="0" w:firstColumn="0" w:lastColumn="0" w:oddVBand="0" w:evenVBand="0" w:oddHBand="0" w:evenHBand="0" w:firstRowFirstColumn="0" w:firstRowLastColumn="0" w:lastRowFirstColumn="0" w:lastRowLastColumn="0"/>
+              <w:cnfStyle w:val="000000000000"/>
               <w:rPr>
                 <w:lang w:val="en-US"/>
               </w:rPr>
@@ -4189,7 +4508,7 @@
           </w:tcPr>
           <w:p>
             <w:pPr>
-              <w:cnfStyle w:val="000000000000" w:firstRow="0" w:lastRow="0" w:firstColumn="0" w:lastColumn="0" w:oddVBand="0" w:evenVBand="0" w:oddHBand="0" w:evenHBand="0" w:firstRowFirstColumn="0" w:firstRowLastColumn="0" w:lastRowFirstColumn="0" w:lastRowLastColumn="0"/>
+              <w:cnfStyle w:val="000000000000"/>
               <w:rPr>
                 <w:lang w:val="en-US"/>
               </w:rPr>
@@ -4203,7 +4522,7 @@
           </w:p>
           <w:p>
             <w:pPr>
-              <w:cnfStyle w:val="000000000000" w:firstRow="0" w:lastRow="0" w:firstColumn="0" w:lastColumn="0" w:oddVBand="0" w:evenVBand="0" w:oddHBand="0" w:evenHBand="0" w:firstRowFirstColumn="0" w:firstRowLastColumn="0" w:lastRowFirstColumn="0" w:lastRowLastColumn="0"/>
+              <w:cnfStyle w:val="000000000000"/>
               <w:rPr>
                 <w:lang w:val="en-US"/>
               </w:rPr>
@@ -4225,11 +4544,11 @@
       </w:tr>
       <w:tr>
         <w:trPr>
-          <w:cnfStyle w:val="000000100000" w:firstRow="0" w:lastRow="0" w:firstColumn="0" w:lastColumn="0" w:oddVBand="0" w:evenVBand="0" w:oddHBand="1" w:evenHBand="0" w:firstRowFirstColumn="0" w:firstRowLastColumn="0" w:lastRowFirstColumn="0" w:lastRowLastColumn="0"/>
+          <w:cnfStyle w:val="000000100000"/>
         </w:trPr>
         <w:tc>
           <w:tcPr>
-            <w:cnfStyle w:val="001000000000" w:firstRow="0" w:lastRow="0" w:firstColumn="1" w:lastColumn="0" w:oddVBand="0" w:evenVBand="0" w:oddHBand="0" w:evenHBand="0" w:firstRowFirstColumn="0" w:firstRowLastColumn="0" w:lastRowFirstColumn="0" w:lastRowLastColumn="0"/>
+            <w:cnfStyle w:val="001000000000"/>
             <w:tcW w:w="1445" w:type="pct"/>
           </w:tcPr>
           <w:p>
@@ -4256,7 +4575,7 @@
           </w:tcPr>
           <w:p>
             <w:pPr>
-              <w:cnfStyle w:val="000000100000" w:firstRow="0" w:lastRow="0" w:firstColumn="0" w:lastColumn="0" w:oddVBand="0" w:evenVBand="0" w:oddHBand="1" w:evenHBand="0" w:firstRowFirstColumn="0" w:firstRowLastColumn="0" w:lastRowFirstColumn="0" w:lastRowLastColumn="0"/>
+              <w:cnfStyle w:val="000000100000"/>
               <w:rPr>
                 <w:lang w:val="en-US"/>
               </w:rPr>
@@ -4311,7 +4630,7 @@
           </w:tcPr>
           <w:p>
             <w:pPr>
-              <w:cnfStyle w:val="000000100000" w:firstRow="0" w:lastRow="0" w:firstColumn="0" w:lastColumn="0" w:oddVBand="0" w:evenVBand="0" w:oddHBand="1" w:evenHBand="0" w:firstRowFirstColumn="0" w:firstRowLastColumn="0" w:lastRowFirstColumn="0" w:lastRowLastColumn="0"/>
+              <w:cnfStyle w:val="000000100000"/>
               <w:rPr>
                 <w:lang w:val="en-US"/>
               </w:rPr>
@@ -4340,7 +4659,7 @@
           </w:p>
           <w:p>
             <w:pPr>
-              <w:cnfStyle w:val="000000100000" w:firstRow="0" w:lastRow="0" w:firstColumn="0" w:lastColumn="0" w:oddVBand="0" w:evenVBand="0" w:oddHBand="1" w:evenHBand="0" w:firstRowFirstColumn="0" w:firstRowLastColumn="0" w:lastRowFirstColumn="0" w:lastRowLastColumn="0"/>
+              <w:cnfStyle w:val="000000100000"/>
               <w:rPr>
                 <w:lang w:val="en-US"/>
               </w:rPr>
@@ -4406,7 +4725,7 @@
       <w:tblPr>
         <w:tblStyle w:val="LightList-Accent1"/>
         <w:tblW w:w="5000" w:type="pct"/>
-        <w:tblLook w:val="04A0" w:firstRow="1" w:lastRow="0" w:firstColumn="1" w:lastColumn="0" w:noHBand="0" w:noVBand="1"/>
+        <w:tblLook w:val="04A0"/>
       </w:tblPr>
       <w:tblGrid>
         <w:gridCol w:w="2113"/>
@@ -4415,11 +4734,11 @@
       </w:tblGrid>
       <w:tr>
         <w:trPr>
-          <w:cnfStyle w:val="100000000000" w:firstRow="1" w:lastRow="0" w:firstColumn="0" w:lastColumn="0" w:oddVBand="0" w:evenVBand="0" w:oddHBand="0" w:evenHBand="0" w:firstRowFirstColumn="0" w:firstRowLastColumn="0" w:lastRowFirstColumn="0" w:lastRowLastColumn="0"/>
+          <w:cnfStyle w:val="100000000000"/>
         </w:trPr>
         <w:tc>
           <w:tcPr>
-            <w:cnfStyle w:val="001000000000" w:firstRow="0" w:lastRow="0" w:firstColumn="1" w:lastColumn="0" w:oddVBand="0" w:evenVBand="0" w:oddHBand="0" w:evenHBand="0" w:firstRowFirstColumn="0" w:firstRowLastColumn="0" w:lastRowFirstColumn="0" w:lastRowLastColumn="0"/>
+            <w:cnfStyle w:val="001000000000"/>
             <w:tcW w:w="1022" w:type="pct"/>
           </w:tcPr>
           <w:p>
@@ -4442,7 +4761,7 @@
           </w:tcPr>
           <w:p>
             <w:pPr>
-              <w:cnfStyle w:val="100000000000" w:firstRow="1" w:lastRow="0" w:firstColumn="0" w:lastColumn="0" w:oddVBand="0" w:evenVBand="0" w:oddHBand="0" w:evenHBand="0" w:firstRowFirstColumn="0" w:firstRowLastColumn="0" w:lastRowFirstColumn="0" w:lastRowLastColumn="0"/>
+              <w:cnfStyle w:val="100000000000"/>
               <w:rPr>
                 <w:lang w:val="en-US"/>
               </w:rPr>
@@ -4461,7 +4780,7 @@
           </w:tcPr>
           <w:p>
             <w:pPr>
-              <w:cnfStyle w:val="100000000000" w:firstRow="1" w:lastRow="0" w:firstColumn="0" w:lastColumn="0" w:oddVBand="0" w:evenVBand="0" w:oddHBand="0" w:evenHBand="0" w:firstRowFirstColumn="0" w:firstRowLastColumn="0" w:lastRowFirstColumn="0" w:lastRowLastColumn="0"/>
+              <w:cnfStyle w:val="100000000000"/>
               <w:rPr>
                 <w:lang w:val="en-US"/>
               </w:rPr>
@@ -4477,11 +4796,11 @@
       </w:tr>
       <w:tr>
         <w:trPr>
-          <w:cnfStyle w:val="000000100000" w:firstRow="0" w:lastRow="0" w:firstColumn="0" w:lastColumn="0" w:oddVBand="0" w:evenVBand="0" w:oddHBand="1" w:evenHBand="0" w:firstRowFirstColumn="0" w:firstRowLastColumn="0" w:lastRowFirstColumn="0" w:lastRowLastColumn="0"/>
+          <w:cnfStyle w:val="000000100000"/>
         </w:trPr>
         <w:tc>
           <w:tcPr>
-            <w:cnfStyle w:val="001000000000" w:firstRow="0" w:lastRow="0" w:firstColumn="1" w:lastColumn="0" w:oddVBand="0" w:evenVBand="0" w:oddHBand="0" w:evenHBand="0" w:firstRowFirstColumn="0" w:firstRowLastColumn="0" w:lastRowFirstColumn="0" w:lastRowLastColumn="0"/>
+            <w:cnfStyle w:val="001000000000"/>
             <w:tcW w:w="1022" w:type="pct"/>
           </w:tcPr>
           <w:p>
@@ -4495,7 +4814,6 @@
               <w:rPr>
                 <w:lang w:val="en-US"/>
               </w:rPr>
-              <w:lastRenderedPageBreak/>
               <w:t>traceSuccessfulSteps</w:t>
             </w:r>
             <w:proofErr w:type="spellEnd"/>
@@ -4507,7 +4825,7 @@
           </w:tcPr>
           <w:p>
             <w:pPr>
-              <w:cnfStyle w:val="000000100000" w:firstRow="0" w:lastRow="0" w:firstColumn="0" w:lastColumn="0" w:oddVBand="0" w:evenVBand="0" w:oddHBand="1" w:evenHBand="0" w:firstRowFirstColumn="0" w:firstRowLastColumn="0" w:lastRowFirstColumn="0" w:lastRowLastColumn="0"/>
+              <w:cnfStyle w:val="000000100000"/>
               <w:rPr>
                 <w:lang w:val="en-US"/>
               </w:rPr>
@@ -4526,7 +4844,7 @@
           </w:tcPr>
           <w:p>
             <w:pPr>
-              <w:cnfStyle w:val="000000100000" w:firstRow="0" w:lastRow="0" w:firstColumn="0" w:lastColumn="0" w:oddVBand="0" w:evenVBand="0" w:oddHBand="1" w:evenHBand="0" w:firstRowFirstColumn="0" w:firstRowLastColumn="0" w:lastRowFirstColumn="0" w:lastRowLastColumn="0"/>
+              <w:cnfStyle w:val="000000100000"/>
               <w:rPr>
                 <w:lang w:val="en-US"/>
               </w:rPr>
@@ -4540,7 +4858,7 @@
           </w:p>
           <w:p>
             <w:pPr>
-              <w:cnfStyle w:val="000000100000" w:firstRow="0" w:lastRow="0" w:firstColumn="0" w:lastColumn="0" w:oddVBand="0" w:evenVBand="0" w:oddHBand="1" w:evenHBand="0" w:firstRowFirstColumn="0" w:firstRowLastColumn="0" w:lastRowFirstColumn="0" w:lastRowLastColumn="0"/>
+              <w:cnfStyle w:val="000000100000"/>
               <w:rPr>
                 <w:lang w:val="en-US"/>
               </w:rPr>
@@ -4557,7 +4875,7 @@
       <w:tr>
         <w:tc>
           <w:tcPr>
-            <w:cnfStyle w:val="001000000000" w:firstRow="0" w:lastRow="0" w:firstColumn="1" w:lastColumn="0" w:oddVBand="0" w:evenVBand="0" w:oddHBand="0" w:evenHBand="0" w:firstRowFirstColumn="0" w:firstRowLastColumn="0" w:lastRowFirstColumn="0" w:lastRowLastColumn="0"/>
+            <w:cnfStyle w:val="001000000000"/>
             <w:tcW w:w="1022" w:type="pct"/>
           </w:tcPr>
           <w:p>
@@ -4582,7 +4900,7 @@
           </w:tcPr>
           <w:p>
             <w:pPr>
-              <w:cnfStyle w:val="000000000000" w:firstRow="0" w:lastRow="0" w:firstColumn="0" w:lastColumn="0" w:oddVBand="0" w:evenVBand="0" w:oddHBand="0" w:evenHBand="0" w:firstRowFirstColumn="0" w:firstRowLastColumn="0" w:lastRowFirstColumn="0" w:lastRowLastColumn="0"/>
+              <w:cnfStyle w:val="000000000000"/>
               <w:rPr>
                 <w:lang w:val="en-US"/>
               </w:rPr>
@@ -4601,7 +4919,7 @@
           </w:tcPr>
           <w:p>
             <w:pPr>
-              <w:cnfStyle w:val="000000000000" w:firstRow="0" w:lastRow="0" w:firstColumn="0" w:lastColumn="0" w:oddVBand="0" w:evenVBand="0" w:oddHBand="0" w:evenHBand="0" w:firstRowFirstColumn="0" w:firstRowLastColumn="0" w:lastRowFirstColumn="0" w:lastRowLastColumn="0"/>
+              <w:cnfStyle w:val="000000000000"/>
               <w:rPr>
                 <w:lang w:val="en-US"/>
               </w:rPr>
@@ -4639,7 +4957,7 @@
           </w:p>
           <w:p>
             <w:pPr>
-              <w:cnfStyle w:val="000000000000" w:firstRow="0" w:lastRow="0" w:firstColumn="0" w:lastColumn="0" w:oddVBand="0" w:evenVBand="0" w:oddHBand="0" w:evenHBand="0" w:firstRowFirstColumn="0" w:firstRowLastColumn="0" w:lastRowFirstColumn="0" w:lastRowLastColumn="0"/>
+              <w:cnfStyle w:val="000000000000"/>
             </w:pPr>
             <w:r>
               <w:rPr>
@@ -4652,11 +4970,11 @@
       </w:tr>
       <w:tr>
         <w:trPr>
-          <w:cnfStyle w:val="000000100000" w:firstRow="0" w:lastRow="0" w:firstColumn="0" w:lastColumn="0" w:oddVBand="0" w:evenVBand="0" w:oddHBand="1" w:evenHBand="0" w:firstRowFirstColumn="0" w:firstRowLastColumn="0" w:lastRowFirstColumn="0" w:lastRowLastColumn="0"/>
+          <w:cnfStyle w:val="000000100000"/>
         </w:trPr>
         <w:tc>
           <w:tcPr>
-            <w:cnfStyle w:val="001000000000" w:firstRow="0" w:lastRow="0" w:firstColumn="1" w:lastColumn="0" w:oddVBand="0" w:evenVBand="0" w:oddHBand="0" w:evenHBand="0" w:firstRowFirstColumn="0" w:firstRowLastColumn="0" w:lastRowFirstColumn="0" w:lastRowLastColumn="0"/>
+            <w:cnfStyle w:val="001000000000"/>
             <w:tcW w:w="1022" w:type="pct"/>
           </w:tcPr>
           <w:p>
@@ -4681,7 +4999,7 @@
           </w:tcPr>
           <w:p>
             <w:pPr>
-              <w:cnfStyle w:val="000000100000" w:firstRow="0" w:lastRow="0" w:firstColumn="0" w:lastColumn="0" w:oddVBand="0" w:evenVBand="0" w:oddHBand="1" w:evenHBand="0" w:firstRowFirstColumn="0" w:firstRowLastColumn="0" w:lastRowFirstColumn="0" w:lastRowLastColumn="0"/>
+              <w:cnfStyle w:val="000000100000"/>
               <w:rPr>
                 <w:lang w:val="en-US"/>
               </w:rPr>
@@ -4708,7 +5026,7 @@
           </w:tcPr>
           <w:p>
             <w:pPr>
-              <w:cnfStyle w:val="000000100000" w:firstRow="0" w:lastRow="0" w:firstColumn="0" w:lastColumn="0" w:oddVBand="0" w:evenVBand="0" w:oddHBand="1" w:evenHBand="0" w:firstRowFirstColumn="0" w:firstRowLastColumn="0" w:lastRowFirstColumn="0" w:lastRowLastColumn="0"/>
+              <w:cnfStyle w:val="000000100000"/>
             </w:pPr>
             <w:r>
               <w:t>Specifes a threshold for tracing the binding execution times.</w:t>
@@ -4716,7 +5034,7 @@
           </w:p>
           <w:p>
             <w:pPr>
-              <w:cnfStyle w:val="000000100000" w:firstRow="0" w:lastRow="0" w:firstColumn="0" w:lastColumn="0" w:oddVBand="0" w:evenVBand="0" w:oddHBand="1" w:evenHBand="0" w:firstRowFirstColumn="0" w:firstRowLastColumn="0" w:lastRowFirstColumn="0" w:lastRowLastColumn="0"/>
+              <w:cnfStyle w:val="000000100000"/>
             </w:pPr>
             <w:r>
               <w:t xml:space="preserve">Default: </w:t>
@@ -4725,21 +5043,7 @@
               <w:rPr>
                 <w:lang w:val="en-US"/>
               </w:rPr>
-              <w:t xml:space="preserve">0:0:0.1 (100 </w:t>
-            </w:r>
-            <w:proofErr w:type="spellStart"/>
-            <w:r>
-              <w:rPr>
-                <w:lang w:val="en-US"/>
-              </w:rPr>
-              <w:t>ms</w:t>
-            </w:r>
-            <w:proofErr w:type="spellEnd"/>
-            <w:r>
-              <w:rPr>
-                <w:lang w:val="en-US"/>
-              </w:rPr>
-              <w:t>)</w:t>
+              <w:t>0:0:0.1 (100 ms)</w:t>
             </w:r>
           </w:p>
         </w:tc>
@@ -4747,7 +5051,7 @@
       <w:tr>
         <w:tc>
           <w:tcPr>
-            <w:cnfStyle w:val="001000000000" w:firstRow="0" w:lastRow="0" w:firstColumn="1" w:lastColumn="0" w:oddVBand="0" w:evenVBand="0" w:oddHBand="0" w:evenHBand="0" w:firstRowFirstColumn="0" w:firstRowLastColumn="0" w:lastRowFirstColumn="0" w:lastRowLastColumn="0"/>
+            <w:cnfStyle w:val="001000000000"/>
             <w:tcW w:w="1022" w:type="pct"/>
           </w:tcPr>
           <w:p>
@@ -4776,7 +5080,7 @@
           </w:tcPr>
           <w:p>
             <w:pPr>
-              <w:cnfStyle w:val="000000000000" w:firstRow="0" w:lastRow="0" w:firstColumn="0" w:lastColumn="0" w:oddVBand="0" w:evenVBand="0" w:oddHBand="0" w:evenHBand="0" w:firstRowFirstColumn="0" w:firstRowLastColumn="0" w:lastRowFirstColumn="0" w:lastRowLastColumn="0"/>
+              <w:cnfStyle w:val="000000000000"/>
               <w:rPr>
                 <w:lang w:val="en-US"/>
               </w:rPr>
@@ -4795,7 +5099,7 @@
           </w:tcPr>
           <w:p>
             <w:pPr>
-              <w:cnfStyle w:val="000000000000" w:firstRow="0" w:lastRow="0" w:firstColumn="0" w:lastColumn="0" w:oddVBand="0" w:evenVBand="0" w:oddHBand="0" w:evenHBand="0" w:firstRowFirstColumn="0" w:firstRowLastColumn="0" w:lastRowFirstColumn="0" w:lastRowLastColumn="0"/>
+              <w:cnfStyle w:val="000000000000"/>
             </w:pPr>
             <w:r>
               <w:t xml:space="preserve">An assembly qualified class name of a class that implements </w:t>
@@ -4842,12 +5146,11 @@
               <w:autoSpaceDE w:val="0"/>
               <w:autoSpaceDN w:val="0"/>
               <w:adjustRightInd w:val="0"/>
-              <w:cnfStyle w:val="000000000000" w:firstRow="0" w:lastRow="0" w:firstColumn="0" w:lastColumn="0" w:oddVBand="0" w:evenVBand="0" w:oddHBand="0" w:evenHBand="0" w:firstRowFirstColumn="0" w:firstRowLastColumn="0" w:lastRowFirstColumn="0" w:lastRowLastColumn="0"/>
+              <w:cnfStyle w:val="000000000000"/>
               <w:rPr>
                 <w:rFonts w:ascii="Consolas" w:hAnsi="Consolas" w:cs="Consolas"/>
                 <w:sz w:val="19"/>
                 <w:szCs w:val="19"/>
-                <w:lang w:val="en-US"/>
               </w:rPr>
             </w:pPr>
             <w:r>
@@ -4859,15 +5162,12 @@
               </w:rPr>
               <w:t>TechTalk.SpecFlow.Tracing.</w:t>
             </w:r>
-            <w:proofErr w:type="spellStart"/>
             <w:r>
               <w:rPr>
                 <w:rStyle w:val="SubtleEmphasis"/>
-                <w:lang w:val="en-US"/>
               </w:rPr>
               <w:t>DefaultListener</w:t>
             </w:r>
-            <w:proofErr w:type="spellEnd"/>
             <w:r>
               <w:rPr>
                 <w:rStyle w:val="SubtleEmphasis"/>
@@ -4977,6 +5277,7 @@
         <w:rPr>
           <w:lang w:val="en-US"/>
         </w:rPr>
+        <w:lastRenderedPageBreak/>
         <w:t>SpecFlow generates a unit-test class for the feature element. The class name will be derived from the title of the feature.</w:t>
       </w:r>
     </w:p>
@@ -5119,7 +5420,6 @@
         <w:rPr>
           <w:lang w:val="en-US"/>
         </w:rPr>
-        <w:lastRenderedPageBreak/>
         <w:t xml:space="preserve">The Gherkin syntax allows any combination or mixture of these three concepts, but usually the scenarios have a </w:t>
       </w:r>
       <w:r>
@@ -5333,27 +5633,13 @@
         <w:rPr>
           <w:lang w:val="en-US"/>
         </w:rPr>
-        <w:t xml:space="preserve"> sign. With the generated unit test categories you can filter or group the tests being executed. For example by marking crucial test with </w:t>
-      </w:r>
-      <w:proofErr w:type="gramStart"/>
-      <w:r>
-        <w:rPr>
-          <w:lang w:val="en-US"/>
-        </w:rPr>
-        <w:t xml:space="preserve">the </w:t>
+        <w:t xml:space="preserve"> sign. With the generated unit test categories you can filter or group the tests being executed. For example by marking crucial test with the </w:t>
       </w:r>
       <w:r>
         <w:rPr>
           <w:rStyle w:val="SubtleEmphasis"/>
         </w:rPr>
-        <w:t>@</w:t>
-      </w:r>
-      <w:proofErr w:type="gramEnd"/>
-      <w:r>
-        <w:rPr>
-          <w:rStyle w:val="SubtleEmphasis"/>
-        </w:rPr>
-        <w:t>important</w:t>
+        <w:t>@important</w:t>
       </w:r>
       <w:r>
         <w:rPr>
@@ -5372,6 +5658,7 @@
         <w:rPr>
           <w:lang w:val="en-US"/>
         </w:rPr>
+        <w:lastRenderedPageBreak/>
         <w:t xml:space="preserve">Even if the unit test framework does not support categories, you can use the tags to </w:t>
       </w:r>
       <w:r>
@@ -5417,7 +5704,6 @@
           <w:lang w:val="en-US"/>
         </w:rPr>
       </w:pPr>
-      <w:proofErr w:type="gramStart"/>
       <w:r>
         <w:rPr>
           <w:lang w:val="en-US"/>
@@ -5428,14 +5714,7 @@
         <w:rPr>
           <w:rStyle w:val="SubtleEmphasis"/>
         </w:rPr>
-        <w:t>@</w:t>
-      </w:r>
-      <w:proofErr w:type="gramEnd"/>
-      <w:r>
-        <w:rPr>
-          <w:rStyle w:val="SubtleEmphasis"/>
-        </w:rPr>
-        <w:t xml:space="preserve">ignore </w:t>
+        <w:t xml:space="preserve">@ignore </w:t>
       </w:r>
       <w:r>
         <w:rPr>
@@ -5523,14 +5802,7 @@
         <w:rPr>
           <w:lang w:val="en-US"/>
         </w:rPr>
-        <w:t xml:space="preserve">Scenario outlines can be used to define data-driven acceptance tests. They can be also seen as scenario templates. The scenario outline is always consisting of a scenario template specification (a </w:t>
-      </w:r>
-      <w:r>
-        <w:rPr>
-          <w:lang w:val="en-US"/>
-        </w:rPr>
-        <w:lastRenderedPageBreak/>
-        <w:t xml:space="preserve">scenario with data placeholders using the </w:t>
+        <w:t xml:space="preserve">Scenario outlines can be used to define data-driven acceptance tests. They can be also seen as scenario templates. The scenario outline is always consisting of a scenario template specification (a scenario with data placeholders using the </w:t>
       </w:r>
       <w:r>
         <w:rPr>
@@ -5551,11 +5823,19 @@
           <w:lang w:val="en-US"/>
         </w:rPr>
       </w:pPr>
-      <w:r>
-        <w:rPr>
-          <w:lang w:val="en-US"/>
-        </w:rPr>
-        <w:t xml:space="preserve">SpecFlow generates a </w:t>
+      <w:proofErr w:type="spellStart"/>
+      <w:r>
+        <w:rPr>
+          <w:lang w:val="en-US"/>
+        </w:rPr>
+        <w:t>SpecFlow</w:t>
+      </w:r>
+      <w:proofErr w:type="spellEnd"/>
+      <w:r>
+        <w:rPr>
+          <w:lang w:val="en-US"/>
+        </w:rPr>
+        <w:t xml:space="preserve"> generates a </w:t>
       </w:r>
       <w:proofErr w:type="spellStart"/>
       <w:r>
@@ -5734,14 +6014,15 @@
         <w:pStyle w:val="CodeBlock"/>
         <w:rPr>
           <w:color w:val="00B050"/>
-          <w:lang w:val="en-US"/>
+          <w:lang w:val="de-AT"/>
         </w:rPr>
       </w:pPr>
       <w:r>
         <w:rPr>
           <w:color w:val="00B050"/>
-          <w:lang w:val="en-US"/>
-        </w:rPr>
+          <w:lang w:val="de-AT"/>
+        </w:rPr>
+        <w:lastRenderedPageBreak/>
         <w:t>#language: de-DE</w:t>
       </w:r>
     </w:p>
@@ -5749,19 +6030,19 @@
       <w:pPr>
         <w:pStyle w:val="CodeBlock"/>
         <w:rPr>
-          <w:lang w:val="en-US"/>
+          <w:lang w:val="de-AT"/>
         </w:rPr>
       </w:pPr>
       <w:r>
         <w:rPr>
           <w:color w:val="0070C0"/>
-          <w:lang w:val="en-US"/>
+          <w:lang w:val="de-AT"/>
         </w:rPr>
         <w:t>Funktionalität:</w:t>
       </w:r>
       <w:r>
         <w:rPr>
-          <w:lang w:val="en-US"/>
+          <w:lang w:val="de-AT"/>
         </w:rPr>
         <w:t xml:space="preserve"> Addition</w:t>
       </w:r>
@@ -5770,12 +6051,12 @@
       <w:pPr>
         <w:pStyle w:val="CodeBlock"/>
         <w:rPr>
-          <w:lang w:val="en-US"/>
-        </w:rPr>
-      </w:pPr>
-      <w:r>
-        <w:rPr>
-          <w:lang w:val="en-US"/>
+          <w:lang w:val="de-AT"/>
+        </w:rPr>
+      </w:pPr>
+      <w:r>
+        <w:rPr>
+          <w:lang w:val="de-AT"/>
         </w:rPr>
         <w:t>...</w:t>
       </w:r>
@@ -5786,11 +6067,19 @@
           <w:lang w:val="en-US"/>
         </w:rPr>
       </w:pPr>
-      <w:r>
-        <w:rPr>
-          <w:lang w:val="en-US"/>
-        </w:rPr>
-        <w:t xml:space="preserve">SpecFlow uses the feature file language to use the right set of keywords when parsing the file, but the language setting is also used when any parameter conversion has to be done by the SpecFlow runtime. As data conversion can only be done using a </w:t>
+      <w:proofErr w:type="spellStart"/>
+      <w:r>
+        <w:rPr>
+          <w:lang w:val="en-US"/>
+        </w:rPr>
+        <w:t>SpecFlow</w:t>
+      </w:r>
+      <w:proofErr w:type="spellEnd"/>
+      <w:r>
+        <w:rPr>
+          <w:lang w:val="en-US"/>
+        </w:rPr>
+        <w:t xml:space="preserve"> uses the feature file language to use the right set of keywords when parsing the file, but the language setting is also used when any parameter conversion has to be done by the SpecFlow runtime. As data conversion can only be done using a </w:t>
       </w:r>
       <w:commentRangeStart w:id="20"/>
       <w:r>
@@ -5946,7 +6235,6 @@
         <w:rPr>
           <w:lang w:val="en-US"/>
         </w:rPr>
-        <w:lastRenderedPageBreak/>
         <w:t>Bindings</w:t>
       </w:r>
     </w:p>
@@ -6180,10 +6468,11 @@
       <w:r>
         <w:rPr>
           <w:noProof/>
-          <w:lang w:val="en-US"/>
-        </w:rPr>
+          <w:lang w:val="de-AT" w:eastAsia="de-AT"/>
+        </w:rPr>
+        <w:lastRenderedPageBreak/>
         <w:drawing>
-          <wp:inline distT="0" distB="0" distL="0" distR="0" wp14:editId="5BEBCBF9">
+          <wp:inline distT="0" distB="0" distL="0" distR="0">
             <wp:extent cx="5760720" cy="2909902"/>
             <wp:effectExtent l="0" t="0" r="0" b="0"/>
             <wp:docPr id="1" name=" 0"/>
@@ -6198,7 +6487,7 @@
                     <pic:cNvPicPr/>
                   </pic:nvPicPr>
                   <pic:blipFill>
-                    <a:blip r:embed="rId8"/>
+                    <a:blip r:embed="rId7" cstate="print"/>
                     <a:stretch>
                       <a:fillRect/>
                     </a:stretch>
@@ -6274,7 +6563,6 @@
         <w:rPr>
           <w:lang w:val="en-US"/>
         </w:rPr>
-        <w:lastRenderedPageBreak/>
         <w:t>Generate All</w:t>
       </w:r>
     </w:p>
@@ -6322,7 +6610,7 @@
       <w:tblPr>
         <w:tblStyle w:val="LightList-Accent1"/>
         <w:tblW w:w="5000" w:type="pct"/>
-        <w:tblLook w:val="04A0" w:firstRow="1" w:lastRow="0" w:firstColumn="1" w:lastColumn="0" w:noHBand="0" w:noVBand="1"/>
+        <w:tblLook w:val="04A0"/>
       </w:tblPr>
       <w:tblGrid>
         <w:gridCol w:w="1899"/>
@@ -6331,11 +6619,11 @@
       </w:tblGrid>
       <w:tr>
         <w:trPr>
-          <w:cnfStyle w:val="100000000000" w:firstRow="1" w:lastRow="0" w:firstColumn="0" w:lastColumn="0" w:oddVBand="0" w:evenVBand="0" w:oddHBand="0" w:evenHBand="0" w:firstRowFirstColumn="0" w:firstRowLastColumn="0" w:lastRowFirstColumn="0" w:lastRowLastColumn="0"/>
+          <w:cnfStyle w:val="100000000000"/>
         </w:trPr>
         <w:tc>
           <w:tcPr>
-            <w:cnfStyle w:val="001000000000" w:firstRow="0" w:lastRow="0" w:firstColumn="1" w:lastColumn="0" w:oddVBand="0" w:evenVBand="0" w:oddHBand="0" w:evenHBand="0" w:firstRowFirstColumn="0" w:firstRowLastColumn="0" w:lastRowFirstColumn="0" w:lastRowLastColumn="0"/>
+            <w:cnfStyle w:val="001000000000"/>
             <w:tcW w:w="1022" w:type="pct"/>
           </w:tcPr>
           <w:p>
@@ -6358,7 +6646,7 @@
           </w:tcPr>
           <w:p>
             <w:pPr>
-              <w:cnfStyle w:val="100000000000" w:firstRow="1" w:lastRow="0" w:firstColumn="0" w:lastColumn="0" w:oddVBand="0" w:evenVBand="0" w:oddHBand="0" w:evenHBand="0" w:firstRowFirstColumn="0" w:firstRowLastColumn="0" w:lastRowFirstColumn="0" w:lastRowLastColumn="0"/>
+              <w:cnfStyle w:val="100000000000"/>
               <w:rPr>
                 <w:lang w:val="en-US"/>
               </w:rPr>
@@ -6377,7 +6665,7 @@
           </w:tcPr>
           <w:p>
             <w:pPr>
-              <w:cnfStyle w:val="100000000000" w:firstRow="1" w:lastRow="0" w:firstColumn="0" w:lastColumn="0" w:oddVBand="0" w:evenVBand="0" w:oddHBand="0" w:evenHBand="0" w:firstRowFirstColumn="0" w:firstRowLastColumn="0" w:lastRowFirstColumn="0" w:lastRowLastColumn="0"/>
+              <w:cnfStyle w:val="100000000000"/>
               <w:rPr>
                 <w:lang w:val="en-US"/>
               </w:rPr>
@@ -6393,11 +6681,11 @@
       </w:tr>
       <w:tr>
         <w:trPr>
-          <w:cnfStyle w:val="000000100000" w:firstRow="0" w:lastRow="0" w:firstColumn="0" w:lastColumn="0" w:oddVBand="0" w:evenVBand="0" w:oddHBand="1" w:evenHBand="0" w:firstRowFirstColumn="0" w:firstRowLastColumn="0" w:lastRowFirstColumn="0" w:lastRowLastColumn="0"/>
+          <w:cnfStyle w:val="000000100000"/>
         </w:trPr>
         <w:tc>
           <w:tcPr>
-            <w:cnfStyle w:val="001000000000" w:firstRow="0" w:lastRow="0" w:firstColumn="1" w:lastColumn="0" w:oddVBand="0" w:evenVBand="0" w:oddHBand="0" w:evenHBand="0" w:firstRowFirstColumn="0" w:firstRowLastColumn="0" w:lastRowFirstColumn="0" w:lastRowLastColumn="0"/>
+            <w:cnfStyle w:val="001000000000"/>
             <w:tcW w:w="1022" w:type="pct"/>
           </w:tcPr>
           <w:p>
@@ -6422,7 +6710,7 @@
           </w:tcPr>
           <w:p>
             <w:pPr>
-              <w:cnfStyle w:val="000000100000" w:firstRow="0" w:lastRow="0" w:firstColumn="0" w:lastColumn="0" w:oddVBand="0" w:evenVBand="0" w:oddHBand="1" w:evenHBand="0" w:firstRowFirstColumn="0" w:firstRowLastColumn="0" w:lastRowFirstColumn="0" w:lastRowLastColumn="0"/>
+              <w:cnfStyle w:val="000000100000"/>
               <w:rPr>
                 <w:lang w:val="en-US"/>
               </w:rPr>
@@ -6441,7 +6729,7 @@
           </w:tcPr>
           <w:p>
             <w:pPr>
-              <w:cnfStyle w:val="000000100000" w:firstRow="0" w:lastRow="0" w:firstColumn="0" w:lastColumn="0" w:oddVBand="0" w:evenVBand="0" w:oddHBand="1" w:evenHBand="0" w:firstRowFirstColumn="0" w:firstRowLastColumn="0" w:lastRowFirstColumn="0" w:lastRowLastColumn="0"/>
+              <w:cnfStyle w:val="000000100000"/>
               <w:rPr>
                 <w:lang w:val="en-US"/>
               </w:rPr>
@@ -6466,7 +6754,7 @@
       <w:tr>
         <w:tc>
           <w:tcPr>
-            <w:cnfStyle w:val="001000000000" w:firstRow="0" w:lastRow="0" w:firstColumn="1" w:lastColumn="0" w:oddVBand="0" w:evenVBand="0" w:oddHBand="0" w:evenHBand="0" w:firstRowFirstColumn="0" w:firstRowLastColumn="0" w:lastRowFirstColumn="0" w:lastRowLastColumn="0"/>
+            <w:cnfStyle w:val="001000000000"/>
             <w:tcW w:w="1022" w:type="pct"/>
           </w:tcPr>
           <w:p>
@@ -6489,7 +6777,7 @@
           </w:tcPr>
           <w:p>
             <w:pPr>
-              <w:cnfStyle w:val="000000000000" w:firstRow="0" w:lastRow="0" w:firstColumn="0" w:lastColumn="0" w:oddVBand="0" w:evenVBand="0" w:oddHBand="0" w:evenHBand="0" w:firstRowFirstColumn="0" w:firstRowLastColumn="0" w:lastRowFirstColumn="0" w:lastRowLastColumn="0"/>
+              <w:cnfStyle w:val="000000000000"/>
               <w:rPr>
                 <w:lang w:val="en-US"/>
               </w:rPr>
@@ -6508,7 +6796,7 @@
           </w:tcPr>
           <w:p>
             <w:pPr>
-              <w:cnfStyle w:val="000000000000" w:firstRow="0" w:lastRow="0" w:firstColumn="0" w:lastColumn="0" w:oddVBand="0" w:evenVBand="0" w:oddHBand="0" w:evenHBand="0" w:firstRowFirstColumn="0" w:firstRowLastColumn="0" w:lastRowFirstColumn="0" w:lastRowLastColumn="0"/>
+              <w:cnfStyle w:val="000000000000"/>
             </w:pPr>
             <w:r>
               <w:t>Forces re-generation even if the generated class is up-to-date based on the file modifiication time.</w:t>
@@ -6516,7 +6804,7 @@
           </w:p>
           <w:p>
             <w:pPr>
-              <w:cnfStyle w:val="000000000000" w:firstRow="0" w:lastRow="0" w:firstColumn="0" w:lastColumn="0" w:oddVBand="0" w:evenVBand="0" w:oddHBand="0" w:evenHBand="0" w:firstRowFirstColumn="0" w:firstRowLastColumn="0" w:lastRowFirstColumn="0" w:lastRowLastColumn="0"/>
+              <w:cnfStyle w:val="000000000000"/>
             </w:pPr>
             <w:r>
               <w:t>Default: disabled (only outdated files are generated)</w:t>
@@ -6526,11 +6814,11 @@
       </w:tr>
       <w:tr>
         <w:trPr>
-          <w:cnfStyle w:val="000000100000" w:firstRow="0" w:lastRow="0" w:firstColumn="0" w:lastColumn="0" w:oddVBand="0" w:evenVBand="0" w:oddHBand="1" w:evenHBand="0" w:firstRowFirstColumn="0" w:firstRowLastColumn="0" w:lastRowFirstColumn="0" w:lastRowLastColumn="0"/>
+          <w:cnfStyle w:val="000000100000"/>
         </w:trPr>
         <w:tc>
           <w:tcPr>
-            <w:cnfStyle w:val="001000000000" w:firstRow="0" w:lastRow="0" w:firstColumn="1" w:lastColumn="0" w:oddVBand="0" w:evenVBand="0" w:oddHBand="0" w:evenHBand="0" w:firstRowFirstColumn="0" w:firstRowLastColumn="0" w:lastRowFirstColumn="0" w:lastRowLastColumn="0"/>
+            <w:cnfStyle w:val="001000000000"/>
             <w:tcW w:w="1022" w:type="pct"/>
           </w:tcPr>
           <w:p>
@@ -6553,7 +6841,7 @@
           </w:tcPr>
           <w:p>
             <w:pPr>
-              <w:cnfStyle w:val="000000100000" w:firstRow="0" w:lastRow="0" w:firstColumn="0" w:lastColumn="0" w:oddVBand="0" w:evenVBand="0" w:oddHBand="1" w:evenHBand="0" w:firstRowFirstColumn="0" w:firstRowLastColumn="0" w:lastRowFirstColumn="0" w:lastRowLastColumn="0"/>
+              <w:cnfStyle w:val="000000100000"/>
               <w:rPr>
                 <w:lang w:val="en-US"/>
               </w:rPr>
@@ -6572,7 +6860,7 @@
           </w:tcPr>
           <w:p>
             <w:pPr>
-              <w:cnfStyle w:val="000000100000" w:firstRow="0" w:lastRow="0" w:firstColumn="0" w:lastColumn="0" w:oddVBand="0" w:evenVBand="0" w:oddHBand="1" w:evenHBand="0" w:firstRowFirstColumn="0" w:firstRowLastColumn="0" w:lastRowFirstColumn="0" w:lastRowLastColumn="0"/>
+              <w:cnfStyle w:val="000000100000"/>
             </w:pPr>
             <w:r>
               <w:t>Displays detailed information about the generation process.</w:t>
@@ -6580,7 +6868,7 @@
           </w:p>
           <w:p>
             <w:pPr>
-              <w:cnfStyle w:val="000000100000" w:firstRow="0" w:lastRow="0" w:firstColumn="0" w:lastColumn="0" w:oddVBand="0" w:evenVBand="0" w:oddHBand="1" w:evenHBand="0" w:firstRowFirstColumn="0" w:firstRowLastColumn="0" w:lastRowFirstColumn="0" w:lastRowLastColumn="0"/>
+              <w:cnfStyle w:val="000000100000"/>
             </w:pPr>
             <w:r>
               <w:t>Default: disabled</w:t>
@@ -6683,6 +6971,7 @@
           <w:color w:val="0000FF"/>
           <w:lang w:val="en-US"/>
         </w:rPr>
+        <w:lastRenderedPageBreak/>
         <w:t>...</w:t>
       </w:r>
     </w:p>
@@ -7055,55 +7344,55 @@
         <w:rPr>
           <w:lang w:val="en-US"/>
         </w:rPr>
+        <w:t xml:space="preserve">NUnit </w:t>
+      </w:r>
+      <w:r>
+        <w:rPr>
+          <w:lang w:val="en-US"/>
+        </w:rPr>
+        <w:t>Test Execution Report</w:t>
+      </w:r>
+    </w:p>
+    <w:p>
+      <w:pPr>
+        <w:rPr>
+          <w:lang w:val="en-US"/>
+        </w:rPr>
+      </w:pPr>
+      <w:r>
+        <w:rPr>
+          <w:lang w:val="en-US"/>
+        </w:rPr>
+        <w:t>This report provides a formatted HTML report of a test execution if the NUnit test provider was used. Similar execution reports will be available for the other unit-test providers soon.</w:t>
+      </w:r>
+    </w:p>
+    <w:p>
+      <w:pPr>
+        <w:rPr>
+          <w:lang w:val="en-US"/>
+        </w:rPr>
+      </w:pPr>
+      <w:r>
+        <w:rPr>
+          <w:lang w:val="en-US"/>
+        </w:rPr>
+        <w:t xml:space="preserve">The report contains a summary about the executed tests and the result and also a detailed report for the individual scenario executions. </w:t>
+      </w:r>
+    </w:p>
+    <w:p>
+      <w:pPr>
+        <w:rPr>
+          <w:lang w:val="en-US"/>
+        </w:rPr>
+      </w:pPr>
+      <w:r>
+        <w:rPr>
+          <w:noProof/>
+          <w:lang w:val="de-AT" w:eastAsia="de-AT"/>
+        </w:rPr>
         <w:lastRenderedPageBreak/>
-        <w:t xml:space="preserve">NUnit </w:t>
-      </w:r>
-      <w:r>
-        <w:rPr>
-          <w:lang w:val="en-US"/>
-        </w:rPr>
-        <w:t>Test Execution Report</w:t>
-      </w:r>
-    </w:p>
-    <w:p>
-      <w:pPr>
-        <w:rPr>
-          <w:lang w:val="en-US"/>
-        </w:rPr>
-      </w:pPr>
-      <w:r>
-        <w:rPr>
-          <w:lang w:val="en-US"/>
-        </w:rPr>
-        <w:t>This report provides a formatted HTML report of a test execution if the NUnit test provider was used. Similar execution reports will be available for the other unit-test providers soon.</w:t>
-      </w:r>
-    </w:p>
-    <w:p>
-      <w:pPr>
-        <w:rPr>
-          <w:lang w:val="en-US"/>
-        </w:rPr>
-      </w:pPr>
-      <w:r>
-        <w:rPr>
-          <w:lang w:val="en-US"/>
-        </w:rPr>
-        <w:t xml:space="preserve">The report contains a summary about the executed tests and the result and also a detailed report for the individual scenario executions. </w:t>
-      </w:r>
-    </w:p>
-    <w:p>
-      <w:pPr>
-        <w:rPr>
-          <w:lang w:val="en-US"/>
-        </w:rPr>
-      </w:pPr>
-      <w:r>
-        <w:rPr>
-          <w:noProof/>
-          <w:lang w:val="en-US"/>
-        </w:rPr>
         <w:drawing>
-          <wp:inline distT="0" distB="0" distL="0" distR="0" wp14:editId="25467DF5">
+          <wp:inline distT="0" distB="0" distL="0" distR="0">
             <wp:extent cx="5760720" cy="5681941"/>
             <wp:effectExtent l="0" t="0" r="0" b="0"/>
             <wp:docPr id="3" name=" 0"/>
@@ -7118,7 +7407,7 @@
                     <pic:cNvPicPr/>
                   </pic:nvPicPr>
                   <pic:blipFill>
-                    <a:blip r:embed="rId9"/>
+                    <a:blip r:embed="rId8" cstate="print"/>
                     <a:stretch>
                       <a:fillRect/>
                     </a:stretch>
@@ -7234,53 +7523,53 @@
         <w:rPr>
           <w:lang w:val="en-US"/>
         </w:rPr>
+        <w:t xml:space="preserve">specflow.exe </w:t>
+      </w:r>
+      <w:r>
+        <w:rPr>
+          <w:lang w:val="en-US"/>
+        </w:rPr>
+        <w:t>nunitexecutionreport BookShop.AcceptanceTests.csproj /out:</w:t>
+      </w:r>
+      <w:r>
+        <w:rPr>
+          <w:lang w:val="en-US"/>
+        </w:rPr>
+        <w:t>MyResult</w:t>
+      </w:r>
+      <w:r>
+        <w:rPr>
+          <w:lang w:val="en-US"/>
+        </w:rPr>
+        <w:t>.html</w:t>
+      </w:r>
+    </w:p>
+    <w:p>
+      <w:pPr>
+        <w:rPr>
+          <w:lang w:val="en-US"/>
+        </w:rPr>
+      </w:pPr>
+      <w:r>
+        <w:rPr>
+          <w:highlight w:val="yellow"/>
+          <w:lang w:val="en-US"/>
+        </w:rPr>
+        <w:t>TODO: arguments table</w:t>
+      </w:r>
+    </w:p>
+    <w:p>
+      <w:pPr>
+        <w:pStyle w:val="Heading2"/>
+        <w:rPr>
+          <w:lang w:val="en-US"/>
+        </w:rPr>
+      </w:pPr>
+      <w:r>
+        <w:rPr>
+          <w:lang w:val="en-US"/>
+        </w:rPr>
         <w:lastRenderedPageBreak/>
-        <w:t xml:space="preserve">specflow.exe </w:t>
-      </w:r>
-      <w:r>
-        <w:rPr>
-          <w:lang w:val="en-US"/>
-        </w:rPr>
-        <w:t>nunitexecutionreport BookShop.AcceptanceTests.csproj /out:</w:t>
-      </w:r>
-      <w:r>
-        <w:rPr>
-          <w:lang w:val="en-US"/>
-        </w:rPr>
-        <w:t>MyResult</w:t>
-      </w:r>
-      <w:r>
-        <w:rPr>
-          <w:lang w:val="en-US"/>
-        </w:rPr>
-        <w:t>.html</w:t>
-      </w:r>
-    </w:p>
-    <w:p>
-      <w:pPr>
-        <w:rPr>
-          <w:lang w:val="en-US"/>
-        </w:rPr>
-      </w:pPr>
-      <w:r>
-        <w:rPr>
-          <w:highlight w:val="yellow"/>
-          <w:lang w:val="en-US"/>
-        </w:rPr>
-        <w:t>TODO: arguments table</w:t>
-      </w:r>
-    </w:p>
-    <w:p>
-      <w:pPr>
-        <w:pStyle w:val="Heading2"/>
-        <w:rPr>
-          <w:lang w:val="en-US"/>
-        </w:rPr>
-      </w:pPr>
-      <w:r>
-        <w:rPr>
-          <w:lang w:val="en-US"/>
-        </w:rPr>
         <w:t>Step Usage Report</w:t>
       </w:r>
     </w:p>
@@ -7315,7 +7604,7 @@
 </file>
 
 <file path=word/comments.xml><?xml version="1.0" encoding="utf-8"?>
-<w:comments xmlns:wpc="http://schemas.microsoft.com/office/word/2010/wordprocessingCanvas" xmlns:mc="http://schemas.openxmlformats.org/markup-compatibility/2006" xmlns:o="urn:schemas-microsoft-com:office:office" xmlns:r="http://schemas.openxmlformats.org/officeDocument/2006/relationships" xmlns:m="http://schemas.openxmlformats.org/officeDocument/2006/math" xmlns:v="urn:schemas-microsoft-com:vml" xmlns:wp14="http://schemas.microsoft.com/office/word/2010/wordprocessingDrawing" xmlns:wp="http://schemas.openxmlformats.org/drawingml/2006/wordprocessingDrawing" xmlns:w10="urn:schemas-microsoft-com:office:word" xmlns:w="http://schemas.openxmlformats.org/wordprocessingml/2006/main" xmlns:w14="http://schemas.microsoft.com/office/word/2010/wordml" xmlns:wpg="http://schemas.microsoft.com/office/word/2010/wordprocessingGroup" xmlns:wpi="http://schemas.microsoft.com/office/word/2010/wordprocessingInk" xmlns:wne="http://schemas.microsoft.com/office/word/2006/wordml" xmlns:wps="http://schemas.microsoft.com/office/word/2010/wordprocessingShape" mc:Ignorable="w14 wp14">
+<w:comments xmlns:ve="http://schemas.openxmlformats.org/markup-compatibility/2006" xmlns:o="urn:schemas-microsoft-com:office:office" xmlns:r="http://schemas.openxmlformats.org/officeDocument/2006/relationships" xmlns:m="http://schemas.openxmlformats.org/officeDocument/2006/math" xmlns:v="urn:schemas-microsoft-com:vml" xmlns:wp="http://schemas.openxmlformats.org/drawingml/2006/wordprocessingDrawing" xmlns:w10="urn:schemas-microsoft-com:office:word" xmlns:w="http://schemas.openxmlformats.org/wordprocessingml/2006/main" xmlns:wne="http://schemas.microsoft.com/office/word/2006/wordml">
   <w:comment w:id="6" w:author="Gaspar Nagy" w:date="2010-05-07T08:01:00Z" w:initials="GN">
     <w:p>
       <w:pPr>
@@ -7432,7 +7721,7 @@
 </file>
 
 <file path=word/numbering.xml><?xml version="1.0" encoding="utf-8"?>
-<w:numbering xmlns:wpc="http://schemas.microsoft.com/office/word/2010/wordprocessingCanvas" xmlns:mc="http://schemas.openxmlformats.org/markup-compatibility/2006" xmlns:o="urn:schemas-microsoft-com:office:office" xmlns:r="http://schemas.openxmlformats.org/officeDocument/2006/relationships" xmlns:m="http://schemas.openxmlformats.org/officeDocument/2006/math" xmlns:v="urn:schemas-microsoft-com:vml" xmlns:wp14="http://schemas.microsoft.com/office/word/2010/wordprocessingDrawing" xmlns:wp="http://schemas.openxmlformats.org/drawingml/2006/wordprocessingDrawing" xmlns:w10="urn:schemas-microsoft-com:office:word" xmlns:w="http://schemas.openxmlformats.org/wordprocessingml/2006/main" xmlns:w14="http://schemas.microsoft.com/office/word/2010/wordml" xmlns:wpg="http://schemas.microsoft.com/office/word/2010/wordprocessingGroup" xmlns:wpi="http://schemas.microsoft.com/office/word/2010/wordprocessingInk" xmlns:wne="http://schemas.microsoft.com/office/word/2006/wordml" xmlns:wps="http://schemas.microsoft.com/office/word/2010/wordprocessingShape" mc:Ignorable="w14 wp14">
+<w:numbering xmlns:ve="http://schemas.openxmlformats.org/markup-compatibility/2006" xmlns:o="urn:schemas-microsoft-com:office:office" xmlns:r="http://schemas.openxmlformats.org/officeDocument/2006/relationships" xmlns:m="http://schemas.openxmlformats.org/officeDocument/2006/math" xmlns:v="urn:schemas-microsoft-com:vml" xmlns:wp="http://schemas.openxmlformats.org/drawingml/2006/wordprocessingDrawing" xmlns:w10="urn:schemas-microsoft-com:office:word" xmlns:w="http://schemas.openxmlformats.org/wordprocessingml/2006/main" xmlns:wne="http://schemas.microsoft.com/office/word/2006/wordml">
   <w:abstractNum w:abstractNumId="0">
     <w:nsid w:val="022334A9"/>
     <w:multiLevelType w:val="hybridMultilevel"/>
@@ -8554,7 +8843,705 @@
 </file>
 
 <file path=word/styles.xml><?xml version="1.0" encoding="utf-8"?>
-<w:styles xmlns:mc="http://schemas.openxmlformats.org/markup-compatibility/2006" xmlns:r="http://schemas.openxmlformats.org/officeDocument/2006/relationships" xmlns:w="http://schemas.openxmlformats.org/wordprocessingml/2006/main" xmlns:w14="http://schemas.microsoft.com/office/word/2010/wordml" mc:Ignorable="w14">
+<w:styles xmlns:r="http://schemas.openxmlformats.org/officeDocument/2006/relationships" xmlns:w="http://schemas.openxmlformats.org/wordprocessingml/2006/main">
+  <w:docDefaults>
+    <w:rPrDefault>
+      <w:rPr>
+        <w:rFonts w:asciiTheme="minorHAnsi" w:eastAsiaTheme="minorHAnsi" w:hAnsiTheme="minorHAnsi" w:cstheme="minorBidi"/>
+        <w:sz w:val="22"/>
+        <w:szCs w:val="22"/>
+        <w:lang w:val="hu-HU" w:eastAsia="en-US" w:bidi="ar-SA"/>
+      </w:rPr>
+    </w:rPrDefault>
+    <w:pPrDefault>
+      <w:pPr>
+        <w:spacing w:after="200" w:line="276" w:lineRule="auto"/>
+      </w:pPr>
+    </w:pPrDefault>
+  </w:docDefaults>
+  <w:latentStyles w:defLockedState="0" w:defUIPriority="99" w:defSemiHidden="1" w:defUnhideWhenUsed="1" w:defQFormat="0" w:count="267">
+    <w:lsdException w:name="Normal" w:semiHidden="0" w:uiPriority="0" w:unhideWhenUsed="0" w:qFormat="1"/>
+    <w:lsdException w:name="heading 1" w:semiHidden="0" w:uiPriority="9" w:unhideWhenUsed="0" w:qFormat="1"/>
+    <w:lsdException w:name="heading 2" w:uiPriority="9" w:qFormat="1"/>
+    <w:lsdException w:name="heading 3" w:uiPriority="9" w:qFormat="1"/>
+    <w:lsdException w:name="heading 4" w:uiPriority="9" w:qFormat="1"/>
+    <w:lsdException w:name="heading 5" w:uiPriority="9" w:qFormat="1"/>
+    <w:lsdException w:name="heading 6" w:uiPriority="9" w:qFormat="1"/>
+    <w:lsdException w:name="heading 7" w:uiPriority="9" w:qFormat="1"/>
+    <w:lsdException w:name="heading 8" w:uiPriority="9" w:qFormat="1"/>
+    <w:lsdException w:name="heading 9" w:uiPriority="9" w:qFormat="1"/>
+    <w:lsdException w:name="toc 1" w:uiPriority="39"/>
+    <w:lsdException w:name="toc 2" w:uiPriority="39"/>
+    <w:lsdException w:name="toc 3" w:uiPriority="39"/>
+    <w:lsdException w:name="toc 4" w:uiPriority="39"/>
+    <w:lsdException w:name="toc 5" w:uiPriority="39"/>
+    <w:lsdException w:name="toc 6" w:uiPriority="39"/>
+    <w:lsdException w:name="toc 7" w:uiPriority="39"/>
+    <w:lsdException w:name="toc 8" w:uiPriority="39"/>
+    <w:lsdException w:name="toc 9" w:uiPriority="39"/>
+    <w:lsdException w:name="caption" w:uiPriority="35" w:qFormat="1"/>
+    <w:lsdException w:name="Title" w:semiHidden="0" w:uiPriority="10" w:unhideWhenUsed="0" w:qFormat="1"/>
+    <w:lsdException w:name="Default Paragraph Font" w:uiPriority="1"/>
+    <w:lsdException w:name="Subtitle" w:semiHidden="0" w:uiPriority="11" w:unhideWhenUsed="0" w:qFormat="1"/>
+    <w:lsdException w:name="Strong" w:semiHidden="0" w:uiPriority="22" w:unhideWhenUsed="0" w:qFormat="1"/>
+    <w:lsdException w:name="Emphasis" w:semiHidden="0" w:uiPriority="20" w:unhideWhenUsed="0" w:qFormat="1"/>
+    <w:lsdException w:name="Table Grid" w:semiHidden="0" w:uiPriority="59" w:unhideWhenUsed="0"/>
+    <w:lsdException w:name="Placeholder Text" w:unhideWhenUsed="0"/>
+    <w:lsdException w:name="No Spacing" w:semiHidden="0" w:uiPriority="1" w:unhideWhenUsed="0" w:qFormat="1"/>
+    <w:lsdException w:name="Light Shading" w:semiHidden="0" w:uiPriority="60" w:unhideWhenUsed="0"/>
+    <w:lsdException w:name="Light List" w:semiHidden="0" w:uiPriority="61" w:unhideWhenUsed="0"/>
+    <w:lsdException w:name="Light Grid" w:semiHidden="0" w:uiPriority="62" w:unhideWhenUsed="0"/>
+    <w:lsdException w:name="Medium Shading 1" w:semiHidden="0" w:uiPriority="63" w:unhideWhenUsed="0"/>
+    <w:lsdException w:name="Medium Shading 2" w:semiHidden="0" w:uiPriority="64" w:unhideWhenUsed="0"/>
+    <w:lsdException w:name="Medium List 1" w:semiHidden="0" w:uiPriority="65" w:unhideWhenUsed="0"/>
+    <w:lsdException w:name="Medium List 2" w:semiHidden="0" w:uiPriority="66" w:unhideWhenUsed="0"/>
+    <w:lsdException w:name="Medium Grid 1" w:semiHidden="0" w:uiPriority="67" w:unhideWhenUsed="0"/>
+    <w:lsdException w:name="Medium Grid 2" w:semiHidden="0" w:uiPriority="68" w:unhideWhenUsed="0"/>
+    <w:lsdException w:name="Medium Grid 3" w:semiHidden="0" w:uiPriority="69" w:unhideWhenUsed="0"/>
+    <w:lsdException w:name="Dark List" w:semiHidden="0" w:uiPriority="70" w:unhideWhenUsed="0"/>
+    <w:lsdException w:name="Colorful Shading" w:semiHidden="0" w:uiPriority="71" w:unhideWhenUsed="0"/>
+    <w:lsdException w:name="Colorful List" w:semiHidden="0" w:uiPriority="72" w:unhideWhenUsed="0"/>
+    <w:lsdException w:name="Colorful Grid" w:semiHidden="0" w:uiPriority="73" w:unhideWhenUsed="0"/>
+    <w:lsdException w:name="Light Shading Accent 1" w:semiHidden="0" w:uiPriority="60" w:unhideWhenUsed="0"/>
+    <w:lsdException w:name="Light List Accent 1" w:semiHidden="0" w:uiPriority="61" w:unhideWhenUsed="0"/>
+    <w:lsdException w:name="Light Grid Accent 1" w:semiHidden="0" w:uiPriority="62" w:unhideWhenUsed="0"/>
+    <w:lsdException w:name="Medium Shading 1 Accent 1" w:semiHidden="0" w:uiPriority="63" w:unhideWhenUsed="0"/>
+    <w:lsdException w:name="Medium Shading 2 Accent 1" w:semiHidden="0" w:uiPriority="64" w:unhideWhenUsed="0"/>
+    <w:lsdException w:name="Medium List 1 Accent 1" w:semiHidden="0" w:uiPriority="65" w:unhideWhenUsed="0"/>
+    <w:lsdException w:name="Revision" w:unhideWhenUsed="0"/>
+    <w:lsdException w:name="List Paragraph" w:semiHidden="0" w:uiPriority="34" w:unhideWhenUsed="0" w:qFormat="1"/>
+    <w:lsdException w:name="Quote" w:semiHidden="0" w:uiPriority="29" w:unhideWhenUsed="0" w:qFormat="1"/>
+    <w:lsdException w:name="Intense Quote" w:semiHidden="0" w:uiPriority="30" w:unhideWhenUsed="0" w:qFormat="1"/>
+    <w:lsdException w:name="Medium List 2 Accent 1" w:semiHidden="0" w:uiPriority="66" w:unhideWhenUsed="0"/>
+    <w:lsdException w:name="Medium Grid 1 Accent 1" w:semiHidden="0" w:uiPriority="67" w:unhideWhenUsed="0"/>
+    <w:lsdException w:name="Medium Grid 2 Accent 1" w:semiHidden="0" w:uiPriority="68" w:unhideWhenUsed="0"/>
+    <w:lsdException w:name="Medium Grid 3 Accent 1" w:semiHidden="0" w:uiPriority="69" w:unhideWhenUsed="0"/>
+    <w:lsdException w:name="Dark List Accent 1" w:semiHidden="0" w:uiPriority="70" w:unhideWhenUsed="0"/>
+    <w:lsdException w:name="Colorful Shading Accent 1" w:semiHidden="0" w:uiPriority="71" w:unhideWhenUsed="0"/>
+    <w:lsdException w:name="Colorful List Accent 1" w:semiHidden="0" w:uiPriority="72" w:unhideWhenUsed="0"/>
+    <w:lsdException w:name="Colorful Grid Accent 1" w:semiHidden="0" w:uiPriority="73" w:unhideWhenUsed="0"/>
+    <w:lsdException w:name="Light Shading Accent 2" w:semiHidden="0" w:uiPriority="60" w:unhideWhenUsed="0"/>
+    <w:lsdException w:name="Light List Accent 2" w:semiHidden="0" w:uiPriority="61" w:unhideWhenUsed="0"/>
+    <w:lsdException w:name="Light Grid Accent 2" w:semiHidden="0" w:uiPriority="62" w:unhideWhenUsed="0"/>
+    <w:lsdException w:name="Medium Shading 1 Accent 2" w:semiHidden="0" w:uiPriority="63" w:unhideWhenUsed="0"/>
+    <w:lsdException w:name="Medium Shading 2 Accent 2" w:semiHidden="0" w:uiPriority="64" w:unhideWhenUsed="0"/>
+    <w:lsdException w:name="Medium List 1 Accent 2" w:semiHidden="0" w:uiPriority="65" w:unhideWhenUsed="0"/>
+    <w:lsdException w:name="Medium List 2 Accent 2" w:semiHidden="0" w:uiPriority="66" w:unhideWhenUsed="0"/>
+    <w:lsdException w:name="Medium Grid 1 Accent 2" w:semiHidden="0" w:uiPriority="67" w:unhideWhenUsed="0"/>
+    <w:lsdException w:name="Medium Grid 2 Accent 2" w:semiHidden="0" w:uiPriority="68" w:unhideWhenUsed="0"/>
+    <w:lsdException w:name="Medium Grid 3 Accent 2" w:semiHidden="0" w:uiPriority="69" w:unhideWhenUsed="0"/>
+    <w:lsdException w:name="Dark List Accent 2" w:semiHidden="0" w:uiPriority="70" w:unhideWhenUsed="0"/>
+    <w:lsdException w:name="Colorful Shading Accent 2" w:semiHidden="0" w:uiPriority="71" w:unhideWhenUsed="0"/>
+    <w:lsdException w:name="Colorful List Accent 2" w:semiHidden="0" w:uiPriority="72" w:unhideWhenUsed="0"/>
+    <w:lsdException w:name="Colorful Grid Accent 2" w:semiHidden="0" w:uiPriority="73" w:unhideWhenUsed="0"/>
+    <w:lsdException w:name="Light Shading Accent 3" w:semiHidden="0" w:uiPriority="60" w:unhideWhenUsed="0"/>
+    <w:lsdException w:name="Light List Accent 3" w:semiHidden="0" w:uiPriority="61" w:unhideWhenUsed="0"/>
+    <w:lsdException w:name="Light Grid Accent 3" w:semiHidden="0" w:uiPriority="62" w:unhideWhenUsed="0"/>
+    <w:lsdException w:name="Medium Shading 1 Accent 3" w:semiHidden="0" w:uiPriority="63" w:unhideWhenUsed="0"/>
+    <w:lsdException w:name="Medium Shading 2 Accent 3" w:semiHidden="0" w:uiPriority="64" w:unhideWhenUsed="0"/>
+    <w:lsdException w:name="Medium List 1 Accent 3" w:semiHidden="0" w:uiPriority="65" w:unhideWhenUsed="0"/>
+    <w:lsdException w:name="Medium List 2 Accent 3" w:semiHidden="0" w:uiPriority="66" w:unhideWhenUsed="0"/>
+    <w:lsdException w:name="Medium Grid 1 Accent 3" w:semiHidden="0" w:uiPriority="67" w:unhideWhenUsed="0"/>
+    <w:lsdException w:name="Medium Grid 2 Accent 3" w:semiHidden="0" w:uiPriority="68" w:unhideWhenUsed="0"/>
+    <w:lsdException w:name="Medium Grid 3 Accent 3" w:semiHidden="0" w:uiPriority="69" w:unhideWhenUsed="0"/>
+    <w:lsdException w:name="Dark List Accent 3" w:semiHidden="0" w:uiPriority="70" w:unhideWhenUsed="0"/>
+    <w:lsdException w:name="Colorful Shading Accent 3" w:semiHidden="0" w:uiPriority="71" w:unhideWhenUsed="0"/>
+    <w:lsdException w:name="Colorful List Accent 3" w:semiHidden="0" w:uiPriority="72" w:unhideWhenUsed="0"/>
+    <w:lsdException w:name="Colorful Grid Accent 3" w:semiHidden="0" w:uiPriority="73" w:unhideWhenUsed="0"/>
+    <w:lsdException w:name="Light Shading Accent 4" w:semiHidden="0" w:uiPriority="60" w:unhideWhenUsed="0"/>
+    <w:lsdException w:name="Light List Accent 4" w:semiHidden="0" w:uiPriority="61" w:unhideWhenUsed="0"/>
+    <w:lsdException w:name="Light Grid Accent 4" w:semiHidden="0" w:uiPriority="62" w:unhideWhenUsed="0"/>
+    <w:lsdException w:name="Medium Shading 1 Accent 4" w:semiHidden="0" w:uiPriority="63" w:unhideWhenUsed="0"/>
+    <w:lsdException w:name="Medium Shading 2 Accent 4" w:semiHidden="0" w:uiPriority="64" w:unhideWhenUsed="0"/>
+    <w:lsdException w:name="Medium List 1 Accent 4" w:semiHidden="0" w:uiPriority="65" w:unhideWhenUsed="0"/>
+    <w:lsdException w:name="Medium List 2 Accent 4" w:semiHidden="0" w:uiPriority="66" w:unhideWhenUsed="0"/>
+    <w:lsdException w:name="Medium Grid 1 Accent 4" w:semiHidden="0" w:uiPriority="67" w:unhideWhenUsed="0"/>
+    <w:lsdException w:name="Medium Grid 2 Accent 4" w:semiHidden="0" w:uiPriority="68" w:unhideWhenUsed="0"/>
+    <w:lsdException w:name="Medium Grid 3 Accent 4" w:semiHidden="0" w:uiPriority="69" w:unhideWhenUsed="0"/>
+    <w:lsdException w:name="Dark List Accent 4" w:semiHidden="0" w:uiPriority="70" w:unhideWhenUsed="0"/>
+    <w:lsdException w:name="Colorful Shading Accent 4" w:semiHidden="0" w:uiPriority="71" w:unhideWhenUsed="0"/>
+    <w:lsdException w:name="Colorful List Accent 4" w:semiHidden="0" w:uiPriority="72" w:unhideWhenUsed="0"/>
+    <w:lsdException w:name="Colorful Grid Accent 4" w:semiHidden="0" w:uiPriority="73" w:unhideWhenUsed="0"/>
+    <w:lsdException w:name="Light Shading Accent 5" w:semiHidden="0" w:uiPriority="60" w:unhideWhenUsed="0"/>
+    <w:lsdException w:name="Light List Accent 5" w:semiHidden="0" w:uiPriority="61" w:unhideWhenUsed="0"/>
+    <w:lsdException w:name="Light Grid Accent 5" w:semiHidden="0" w:uiPriority="62" w:unhideWhenUsed="0"/>
+    <w:lsdException w:name="Medium Shading 1 Accent 5" w:semiHidden="0" w:uiPriority="63" w:unhideWhenUsed="0"/>
+    <w:lsdException w:name="Medium Shading 2 Accent 5" w:semiHidden="0" w:uiPriority="64" w:unhideWhenUsed="0"/>
+    <w:lsdException w:name="Medium List 1 Accent 5" w:semiHidden="0" w:uiPriority="65" w:unhideWhenUsed="0"/>
+    <w:lsdException w:name="Medium List 2 Accent 5" w:semiHidden="0" w:uiPriority="66" w:unhideWhenUsed="0"/>
+    <w:lsdException w:name="Medium Grid 1 Accent 5" w:semiHidden="0" w:uiPriority="67" w:unhideWhenUsed="0"/>
+    <w:lsdException w:name="Medium Grid 2 Accent 5" w:semiHidden="0" w:uiPriority="68" w:unhideWhenUsed="0"/>
+    <w:lsdException w:name="Medium Grid 3 Accent 5" w:semiHidden="0" w:uiPriority="69" w:unhideWhenUsed="0"/>
+    <w:lsdException w:name="Dark List Accent 5" w:semiHidden="0" w:uiPriority="70" w:unhideWhenUsed="0"/>
+    <w:lsdException w:name="Colorful Shading Accent 5" w:semiHidden="0" w:uiPriority="71" w:unhideWhenUsed="0"/>
+    <w:lsdException w:name="Colorful List Accent 5" w:semiHidden="0" w:uiPriority="72" w:unhideWhenUsed="0"/>
+    <w:lsdException w:name="Colorful Grid Accent 5" w:semiHidden="0" w:uiPriority="73" w:unhideWhenUsed="0"/>
+    <w:lsdException w:name="Light Shading Accent 6" w:semiHidden="0" w:uiPriority="60" w:unhideWhenUsed="0"/>
+    <w:lsdException w:name="Light List Accent 6" w:semiHidden="0" w:uiPriority="61" w:unhideWhenUsed="0"/>
+    <w:lsdException w:name="Light Grid Accent 6" w:semiHidden="0" w:uiPriority="62" w:unhideWhenUsed="0"/>
+    <w:lsdException w:name="Medium Shading 1 Accent 6" w:semiHidden="0" w:uiPriority="63" w:unhideWhenUsed="0"/>
+    <w:lsdException w:name="Medium Shading 2 Accent 6" w:semiHidden="0" w:uiPriority="64" w:unhideWhenUsed="0"/>
+    <w:lsdException w:name="Medium List 1 Accent 6" w:semiHidden="0" w:uiPriority="65" w:unhideWhenUsed="0"/>
+    <w:lsdException w:name="Medium List 2 Accent 6" w:semiHidden="0" w:uiPriority="66" w:unhideWhenUsed="0"/>
+    <w:lsdException w:name="Medium Grid 1 Accent 6" w:semiHidden="0" w:uiPriority="67" w:unhideWhenUsed="0"/>
+    <w:lsdException w:name="Medium Grid 2 Accent 6" w:semiHidden="0" w:uiPriority="68" w:unhideWhenUsed="0"/>
+    <w:lsdException w:name="Medium Grid 3 Accent 6" w:semiHidden="0" w:uiPriority="69" w:unhideWhenUsed="0"/>
+    <w:lsdException w:name="Dark List Accent 6" w:semiHidden="0" w:uiPriority="70" w:unhideWhenUsed="0"/>
+    <w:lsdException w:name="Colorful Shading Accent 6" w:semiHidden="0" w:uiPriority="71" w:unhideWhenUsed="0"/>
+    <w:lsdException w:name="Colorful List Accent 6" w:semiHidden="0" w:uiPriority="72" w:unhideWhenUsed="0"/>
+    <w:lsdException w:name="Colorful Grid Accent 6" w:semiHidden="0" w:uiPriority="73" w:unhideWhenUsed="0"/>
+    <w:lsdException w:name="Subtle Emphasis" w:semiHidden="0" w:uiPriority="19" w:unhideWhenUsed="0" w:qFormat="1"/>
+    <w:lsdException w:name="Intense Emphasis" w:semiHidden="0" w:uiPriority="21" w:unhideWhenUsed="0" w:qFormat="1"/>
+    <w:lsdException w:name="Subtle Reference" w:semiHidden="0" w:uiPriority="31" w:unhideWhenUsed="0" w:qFormat="1"/>
+    <w:lsdException w:name="Intense Reference" w:semiHidden="0" w:uiPriority="32" w:unhideWhenUsed="0" w:qFormat="1"/>
+    <w:lsdException w:name="Book Title" w:semiHidden="0" w:uiPriority="33" w:unhideWhenUsed="0" w:qFormat="1"/>
+    <w:lsdException w:name="Bibliography" w:uiPriority="37"/>
+    <w:lsdException w:name="TOC Heading" w:uiPriority="39" w:qFormat="1"/>
+  </w:latentStyles>
+  <w:style w:type="paragraph" w:default="1" w:styleId="Normal">
+    <w:name w:val="Normal"/>
+    <w:qFormat/>
+    <w:rsid w:val="00B60418"/>
+  </w:style>
+  <w:style w:type="paragraph" w:styleId="Heading1">
+    <w:name w:val="heading 1"/>
+    <w:basedOn w:val="Normal"/>
+    <w:next w:val="Normal"/>
+    <w:link w:val="Heading1Char"/>
+    <w:uiPriority w:val="9"/>
+    <w:qFormat/>
+    <w:rsid w:val="00AD7B46"/>
+    <w:pPr>
+      <w:keepNext/>
+      <w:keepLines/>
+      <w:spacing w:before="480" w:after="0"/>
+      <w:outlineLvl w:val="0"/>
+    </w:pPr>
+    <w:rPr>
+      <w:rFonts w:asciiTheme="majorHAnsi" w:eastAsiaTheme="majorEastAsia" w:hAnsiTheme="majorHAnsi" w:cstheme="majorBidi"/>
+      <w:b/>
+      <w:bCs/>
+      <w:color w:val="365F91" w:themeColor="accent1" w:themeShade="BF"/>
+      <w:sz w:val="28"/>
+      <w:szCs w:val="28"/>
+    </w:rPr>
+  </w:style>
+  <w:style w:type="paragraph" w:styleId="Heading2">
+    <w:name w:val="heading 2"/>
+    <w:basedOn w:val="Normal"/>
+    <w:next w:val="Normal"/>
+    <w:link w:val="Heading2Char"/>
+    <w:uiPriority w:val="9"/>
+    <w:unhideWhenUsed/>
+    <w:qFormat/>
+    <w:rsid w:val="00AD7B46"/>
+    <w:pPr>
+      <w:keepNext/>
+      <w:keepLines/>
+      <w:spacing w:before="200" w:after="0"/>
+      <w:outlineLvl w:val="1"/>
+    </w:pPr>
+    <w:rPr>
+      <w:rFonts w:asciiTheme="majorHAnsi" w:eastAsiaTheme="majorEastAsia" w:hAnsiTheme="majorHAnsi" w:cstheme="majorBidi"/>
+      <w:b/>
+      <w:bCs/>
+      <w:color w:val="4F81BD" w:themeColor="accent1"/>
+      <w:sz w:val="26"/>
+      <w:szCs w:val="26"/>
+    </w:rPr>
+  </w:style>
+  <w:style w:type="paragraph" w:styleId="Heading3">
+    <w:name w:val="heading 3"/>
+    <w:basedOn w:val="Normal"/>
+    <w:next w:val="Normal"/>
+    <w:link w:val="Heading3Char"/>
+    <w:uiPriority w:val="9"/>
+    <w:unhideWhenUsed/>
+    <w:qFormat/>
+    <w:rsid w:val="00AD7B46"/>
+    <w:pPr>
+      <w:keepNext/>
+      <w:keepLines/>
+      <w:spacing w:before="200" w:after="0"/>
+      <w:outlineLvl w:val="2"/>
+    </w:pPr>
+    <w:rPr>
+      <w:rFonts w:asciiTheme="majorHAnsi" w:eastAsiaTheme="majorEastAsia" w:hAnsiTheme="majorHAnsi" w:cstheme="majorBidi"/>
+      <w:b/>
+      <w:bCs/>
+      <w:color w:val="4F81BD" w:themeColor="accent1"/>
+    </w:rPr>
+  </w:style>
+  <w:style w:type="character" w:default="1" w:styleId="DefaultParagraphFont">
+    <w:name w:val="Default Paragraph Font"/>
+    <w:uiPriority w:val="1"/>
+    <w:semiHidden/>
+    <w:unhideWhenUsed/>
+  </w:style>
+  <w:style w:type="table" w:default="1" w:styleId="TableNormal">
+    <w:name w:val="Normal Table"/>
+    <w:uiPriority w:val="99"/>
+    <w:semiHidden/>
+    <w:unhideWhenUsed/>
+    <w:qFormat/>
+    <w:tblPr>
+      <w:tblInd w:w="0" w:type="dxa"/>
+      <w:tblCellMar>
+        <w:top w:w="0" w:type="dxa"/>
+        <w:left w:w="108" w:type="dxa"/>
+        <w:bottom w:w="0" w:type="dxa"/>
+        <w:right w:w="108" w:type="dxa"/>
+      </w:tblCellMar>
+    </w:tblPr>
+  </w:style>
+  <w:style w:type="numbering" w:default="1" w:styleId="NoList">
+    <w:name w:val="No List"/>
+    <w:uiPriority w:val="99"/>
+    <w:semiHidden/>
+    <w:unhideWhenUsed/>
+  </w:style>
+  <w:style w:type="character" w:customStyle="1" w:styleId="Heading1Char">
+    <w:name w:val="Heading 1 Char"/>
+    <w:basedOn w:val="DefaultParagraphFont"/>
+    <w:link w:val="Heading1"/>
+    <w:uiPriority w:val="9"/>
+    <w:rsid w:val="00AD7B46"/>
+    <w:rPr>
+      <w:rFonts w:asciiTheme="majorHAnsi" w:eastAsiaTheme="majorEastAsia" w:hAnsiTheme="majorHAnsi" w:cstheme="majorBidi"/>
+      <w:b/>
+      <w:bCs/>
+      <w:color w:val="365F91" w:themeColor="accent1" w:themeShade="BF"/>
+      <w:sz w:val="28"/>
+      <w:szCs w:val="28"/>
+    </w:rPr>
+  </w:style>
+  <w:style w:type="character" w:customStyle="1" w:styleId="Heading2Char">
+    <w:name w:val="Heading 2 Char"/>
+    <w:basedOn w:val="DefaultParagraphFont"/>
+    <w:link w:val="Heading2"/>
+    <w:uiPriority w:val="9"/>
+    <w:rsid w:val="00AD7B46"/>
+    <w:rPr>
+      <w:rFonts w:asciiTheme="majorHAnsi" w:eastAsiaTheme="majorEastAsia" w:hAnsiTheme="majorHAnsi" w:cstheme="majorBidi"/>
+      <w:b/>
+      <w:bCs/>
+      <w:color w:val="4F81BD" w:themeColor="accent1"/>
+      <w:sz w:val="26"/>
+      <w:szCs w:val="26"/>
+    </w:rPr>
+  </w:style>
+  <w:style w:type="character" w:customStyle="1" w:styleId="Heading3Char">
+    <w:name w:val="Heading 3 Char"/>
+    <w:basedOn w:val="DefaultParagraphFont"/>
+    <w:link w:val="Heading3"/>
+    <w:uiPriority w:val="9"/>
+    <w:rsid w:val="00AD7B46"/>
+    <w:rPr>
+      <w:rFonts w:asciiTheme="majorHAnsi" w:eastAsiaTheme="majorEastAsia" w:hAnsiTheme="majorHAnsi" w:cstheme="majorBidi"/>
+      <w:b/>
+      <w:bCs/>
+      <w:color w:val="4F81BD" w:themeColor="accent1"/>
+    </w:rPr>
+  </w:style>
+  <w:style w:type="paragraph" w:styleId="ListParagraph">
+    <w:name w:val="List Paragraph"/>
+    <w:basedOn w:val="Normal"/>
+    <w:uiPriority w:val="34"/>
+    <w:qFormat/>
+    <w:rsid w:val="000D22DB"/>
+    <w:pPr>
+      <w:ind w:left="720"/>
+      <w:contextualSpacing/>
+    </w:pPr>
+  </w:style>
+  <w:style w:type="paragraph" w:styleId="Quote">
+    <w:name w:val="Quote"/>
+    <w:basedOn w:val="Normal"/>
+    <w:next w:val="Normal"/>
+    <w:link w:val="QuoteChar"/>
+    <w:uiPriority w:val="29"/>
+    <w:qFormat/>
+    <w:rsid w:val="00745945"/>
+    <w:rPr>
+      <w:i/>
+      <w:iCs/>
+      <w:color w:val="000000" w:themeColor="text1"/>
+    </w:rPr>
+  </w:style>
+  <w:style w:type="character" w:customStyle="1" w:styleId="QuoteChar">
+    <w:name w:val="Quote Char"/>
+    <w:basedOn w:val="DefaultParagraphFont"/>
+    <w:link w:val="Quote"/>
+    <w:uiPriority w:val="29"/>
+    <w:rsid w:val="00745945"/>
+    <w:rPr>
+      <w:i/>
+      <w:iCs/>
+      <w:color w:val="000000" w:themeColor="text1"/>
+    </w:rPr>
+  </w:style>
+  <w:style w:type="paragraph" w:styleId="IntenseQuote">
+    <w:name w:val="Intense Quote"/>
+    <w:basedOn w:val="Normal"/>
+    <w:next w:val="Normal"/>
+    <w:link w:val="IntenseQuoteChar"/>
+    <w:uiPriority w:val="30"/>
+    <w:qFormat/>
+    <w:rsid w:val="00745945"/>
+    <w:pPr>
+      <w:pBdr>
+        <w:bottom w:val="single" w:sz="4" w:space="4" w:color="4F81BD" w:themeColor="accent1"/>
+      </w:pBdr>
+      <w:spacing w:before="200" w:after="280"/>
+      <w:ind w:left="936" w:right="936"/>
+    </w:pPr>
+    <w:rPr>
+      <w:b/>
+      <w:bCs/>
+      <w:i/>
+      <w:iCs/>
+      <w:color w:val="4F81BD" w:themeColor="accent1"/>
+    </w:rPr>
+  </w:style>
+  <w:style w:type="character" w:customStyle="1" w:styleId="IntenseQuoteChar">
+    <w:name w:val="Intense Quote Char"/>
+    <w:basedOn w:val="DefaultParagraphFont"/>
+    <w:link w:val="IntenseQuote"/>
+    <w:uiPriority w:val="30"/>
+    <w:rsid w:val="00745945"/>
+    <w:rPr>
+      <w:b/>
+      <w:bCs/>
+      <w:i/>
+      <w:iCs/>
+      <w:color w:val="4F81BD" w:themeColor="accent1"/>
+    </w:rPr>
+  </w:style>
+  <w:style w:type="character" w:styleId="SubtleReference">
+    <w:name w:val="Subtle Reference"/>
+    <w:basedOn w:val="DefaultParagraphFont"/>
+    <w:uiPriority w:val="31"/>
+    <w:qFormat/>
+    <w:rsid w:val="00745945"/>
+    <w:rPr>
+      <w:smallCaps/>
+      <w:color w:val="C0504D" w:themeColor="accent2"/>
+      <w:u w:val="single"/>
+    </w:rPr>
+  </w:style>
+  <w:style w:type="character" w:styleId="IntenseReference">
+    <w:name w:val="Intense Reference"/>
+    <w:basedOn w:val="DefaultParagraphFont"/>
+    <w:uiPriority w:val="32"/>
+    <w:qFormat/>
+    <w:rsid w:val="00745945"/>
+    <w:rPr>
+      <w:b/>
+      <w:bCs/>
+      <w:smallCaps/>
+      <w:color w:val="C0504D" w:themeColor="accent2"/>
+      <w:spacing w:val="5"/>
+      <w:u w:val="single"/>
+    </w:rPr>
+  </w:style>
+  <w:style w:type="paragraph" w:customStyle="1" w:styleId="CodeBlock">
+    <w:name w:val="CodeBlock"/>
+    <w:basedOn w:val="Normal"/>
+    <w:qFormat/>
+    <w:rsid w:val="003E5E57"/>
+    <w:pPr>
+      <w:keepLines/>
+      <w:pBdr>
+        <w:top w:val="single" w:sz="4" w:space="1" w:color="auto"/>
+        <w:left w:val="single" w:sz="4" w:space="4" w:color="auto"/>
+        <w:bottom w:val="single" w:sz="4" w:space="1" w:color="auto"/>
+        <w:right w:val="single" w:sz="4" w:space="4" w:color="auto"/>
+      </w:pBdr>
+      <w:shd w:val="clear" w:color="auto" w:fill="D9D9D9" w:themeFill="background1" w:themeFillShade="D9"/>
+      <w:spacing w:before="200" w:line="240" w:lineRule="auto"/>
+      <w:contextualSpacing/>
+    </w:pPr>
+    <w:rPr>
+      <w:rFonts w:ascii="Consolas" w:hAnsi="Consolas" w:cs="Consolas"/>
+      <w:noProof/>
+    </w:rPr>
+  </w:style>
+  <w:style w:type="character" w:styleId="Hyperlink">
+    <w:name w:val="Hyperlink"/>
+    <w:basedOn w:val="DefaultParagraphFont"/>
+    <w:uiPriority w:val="99"/>
+    <w:unhideWhenUsed/>
+    <w:rsid w:val="00517ECA"/>
+    <w:rPr>
+      <w:color w:val="0000FF" w:themeColor="hyperlink"/>
+      <w:u w:val="single"/>
+    </w:rPr>
+  </w:style>
+  <w:style w:type="character" w:styleId="SubtleEmphasis">
+    <w:name w:val="Subtle Emphasis"/>
+    <w:basedOn w:val="DefaultParagraphFont"/>
+    <w:uiPriority w:val="19"/>
+    <w:qFormat/>
+    <w:rsid w:val="000517DA"/>
+    <w:rPr>
+      <w:i/>
+      <w:iCs/>
+      <w:color w:val="808080" w:themeColor="text1" w:themeTint="7F"/>
+    </w:rPr>
+  </w:style>
+  <w:style w:type="character" w:styleId="FollowedHyperlink">
+    <w:name w:val="FollowedHyperlink"/>
+    <w:basedOn w:val="DefaultParagraphFont"/>
+    <w:uiPriority w:val="99"/>
+    <w:semiHidden/>
+    <w:unhideWhenUsed/>
+    <w:rsid w:val="00A74402"/>
+    <w:rPr>
+      <w:color w:val="800080" w:themeColor="followedHyperlink"/>
+      <w:u w:val="single"/>
+    </w:rPr>
+  </w:style>
+  <w:style w:type="character" w:styleId="CommentReference">
+    <w:name w:val="annotation reference"/>
+    <w:basedOn w:val="DefaultParagraphFont"/>
+    <w:uiPriority w:val="99"/>
+    <w:semiHidden/>
+    <w:unhideWhenUsed/>
+    <w:rsid w:val="003F5BD0"/>
+    <w:rPr>
+      <w:sz w:val="16"/>
+      <w:szCs w:val="16"/>
+    </w:rPr>
+  </w:style>
+  <w:style w:type="paragraph" w:styleId="CommentText">
+    <w:name w:val="annotation text"/>
+    <w:basedOn w:val="Normal"/>
+    <w:link w:val="CommentTextChar"/>
+    <w:uiPriority w:val="99"/>
+    <w:semiHidden/>
+    <w:unhideWhenUsed/>
+    <w:rsid w:val="003F5BD0"/>
+    <w:pPr>
+      <w:spacing w:line="240" w:lineRule="auto"/>
+    </w:pPr>
+    <w:rPr>
+      <w:sz w:val="20"/>
+      <w:szCs w:val="20"/>
+    </w:rPr>
+  </w:style>
+  <w:style w:type="character" w:customStyle="1" w:styleId="CommentTextChar">
+    <w:name w:val="Comment Text Char"/>
+    <w:basedOn w:val="DefaultParagraphFont"/>
+    <w:link w:val="CommentText"/>
+    <w:uiPriority w:val="99"/>
+    <w:semiHidden/>
+    <w:rsid w:val="003F5BD0"/>
+    <w:rPr>
+      <w:sz w:val="20"/>
+      <w:szCs w:val="20"/>
+    </w:rPr>
+  </w:style>
+  <w:style w:type="paragraph" w:styleId="CommentSubject">
+    <w:name w:val="annotation subject"/>
+    <w:basedOn w:val="CommentText"/>
+    <w:next w:val="CommentText"/>
+    <w:link w:val="CommentSubjectChar"/>
+    <w:uiPriority w:val="99"/>
+    <w:semiHidden/>
+    <w:unhideWhenUsed/>
+    <w:rsid w:val="003F5BD0"/>
+    <w:rPr>
+      <w:b/>
+      <w:bCs/>
+    </w:rPr>
+  </w:style>
+  <w:style w:type="character" w:customStyle="1" w:styleId="CommentSubjectChar">
+    <w:name w:val="Comment Subject Char"/>
+    <w:basedOn w:val="CommentTextChar"/>
+    <w:link w:val="CommentSubject"/>
+    <w:uiPriority w:val="99"/>
+    <w:semiHidden/>
+    <w:rsid w:val="003F5BD0"/>
+    <w:rPr>
+      <w:b/>
+      <w:bCs/>
+      <w:sz w:val="20"/>
+      <w:szCs w:val="20"/>
+    </w:rPr>
+  </w:style>
+  <w:style w:type="paragraph" w:styleId="BalloonText">
+    <w:name w:val="Balloon Text"/>
+    <w:basedOn w:val="Normal"/>
+    <w:link w:val="BalloonTextChar"/>
+    <w:uiPriority w:val="99"/>
+    <w:semiHidden/>
+    <w:unhideWhenUsed/>
+    <w:rsid w:val="003F5BD0"/>
+    <w:pPr>
+      <w:spacing w:after="0" w:line="240" w:lineRule="auto"/>
+    </w:pPr>
+    <w:rPr>
+      <w:rFonts w:ascii="Tahoma" w:hAnsi="Tahoma" w:cs="Tahoma"/>
+      <w:sz w:val="16"/>
+      <w:szCs w:val="16"/>
+    </w:rPr>
+  </w:style>
+  <w:style w:type="character" w:customStyle="1" w:styleId="BalloonTextChar">
+    <w:name w:val="Balloon Text Char"/>
+    <w:basedOn w:val="DefaultParagraphFont"/>
+    <w:link w:val="BalloonText"/>
+    <w:uiPriority w:val="99"/>
+    <w:semiHidden/>
+    <w:rsid w:val="003F5BD0"/>
+    <w:rPr>
+      <w:rFonts w:ascii="Tahoma" w:hAnsi="Tahoma" w:cs="Tahoma"/>
+      <w:sz w:val="16"/>
+      <w:szCs w:val="16"/>
+    </w:rPr>
+  </w:style>
+  <w:style w:type="paragraph" w:styleId="Revision">
+    <w:name w:val="Revision"/>
+    <w:hidden/>
+    <w:uiPriority w:val="99"/>
+    <w:semiHidden/>
+    <w:rsid w:val="003F5BD0"/>
+    <w:pPr>
+      <w:spacing w:after="0" w:line="240" w:lineRule="auto"/>
+    </w:pPr>
+  </w:style>
+  <w:style w:type="paragraph" w:customStyle="1" w:styleId="Comment">
+    <w:name w:val="Comment"/>
+    <w:basedOn w:val="Normal"/>
+    <w:qFormat/>
+    <w:rsid w:val="00A15416"/>
+    <w:rPr>
+      <w:i/>
+      <w:lang w:val="en-US"/>
+    </w:rPr>
+  </w:style>
+  <w:style w:type="table" w:styleId="TableGrid">
+    <w:name w:val="Table Grid"/>
+    <w:basedOn w:val="TableNormal"/>
+    <w:uiPriority w:val="59"/>
+    <w:rsid w:val="009B0353"/>
+    <w:pPr>
+      <w:spacing w:after="0" w:line="240" w:lineRule="auto"/>
+    </w:pPr>
+    <w:tblPr>
+      <w:tblInd w:w="0" w:type="dxa"/>
+      <w:tblBorders>
+        <w:top w:val="single" w:sz="4" w:space="0" w:color="auto"/>
+        <w:left w:val="single" w:sz="4" w:space="0" w:color="auto"/>
+        <w:bottom w:val="single" w:sz="4" w:space="0" w:color="auto"/>
+        <w:right w:val="single" w:sz="4" w:space="0" w:color="auto"/>
+        <w:insideH w:val="single" w:sz="4" w:space="0" w:color="auto"/>
+        <w:insideV w:val="single" w:sz="4" w:space="0" w:color="auto"/>
+      </w:tblBorders>
+      <w:tblCellMar>
+        <w:top w:w="0" w:type="dxa"/>
+        <w:left w:w="108" w:type="dxa"/>
+        <w:bottom w:w="0" w:type="dxa"/>
+        <w:right w:w="108" w:type="dxa"/>
+      </w:tblCellMar>
+    </w:tblPr>
+  </w:style>
+  <w:style w:type="table" w:customStyle="1" w:styleId="LightList-Accent1">
+    <w:name w:val="Light List Accent 1"/>
+    <w:basedOn w:val="TableNormal"/>
+    <w:uiPriority w:val="61"/>
+    <w:rsid w:val="009B0353"/>
+    <w:pPr>
+      <w:spacing w:after="0" w:line="240" w:lineRule="auto"/>
+    </w:pPr>
+    <w:tblPr>
+      <w:tblStyleRowBandSize w:val="1"/>
+      <w:tblStyleColBandSize w:val="1"/>
+      <w:tblInd w:w="0" w:type="dxa"/>
+      <w:tblBorders>
+        <w:top w:val="single" w:sz="8" w:space="0" w:color="4F81BD" w:themeColor="accent1"/>
+        <w:left w:val="single" w:sz="8" w:space="0" w:color="4F81BD" w:themeColor="accent1"/>
+        <w:bottom w:val="single" w:sz="8" w:space="0" w:color="4F81BD" w:themeColor="accent1"/>
+        <w:right w:val="single" w:sz="8" w:space="0" w:color="4F81BD" w:themeColor="accent1"/>
+      </w:tblBorders>
+      <w:tblCellMar>
+        <w:top w:w="0" w:type="dxa"/>
+        <w:left w:w="108" w:type="dxa"/>
+        <w:bottom w:w="0" w:type="dxa"/>
+        <w:right w:w="108" w:type="dxa"/>
+      </w:tblCellMar>
+    </w:tblPr>
+    <w:tblStylePr w:type="firstRow">
+      <w:pPr>
+        <w:spacing w:before="0" w:after="0" w:line="240" w:lineRule="auto"/>
+      </w:pPr>
+      <w:rPr>
+        <w:b/>
+        <w:bCs/>
+        <w:color w:val="FFFFFF" w:themeColor="background1"/>
+      </w:rPr>
+      <w:tblPr/>
+      <w:tcPr>
+        <w:shd w:val="clear" w:color="auto" w:fill="4F81BD" w:themeFill="accent1"/>
+      </w:tcPr>
+    </w:tblStylePr>
+    <w:tblStylePr w:type="lastRow">
+      <w:pPr>
+        <w:spacing w:before="0" w:after="0" w:line="240" w:lineRule="auto"/>
+      </w:pPr>
+      <w:rPr>
+        <w:b/>
+        <w:bCs/>
+      </w:rPr>
+      <w:tblPr/>
+      <w:tcPr>
+        <w:tcBorders>
+          <w:top w:val="double" w:sz="6" w:space="0" w:color="4F81BD" w:themeColor="accent1"/>
+          <w:left w:val="single" w:sz="8" w:space="0" w:color="4F81BD" w:themeColor="accent1"/>
+          <w:bottom w:val="single" w:sz="8" w:space="0" w:color="4F81BD" w:themeColor="accent1"/>
+          <w:right w:val="single" w:sz="8" w:space="0" w:color="4F81BD" w:themeColor="accent1"/>
+        </w:tcBorders>
+      </w:tcPr>
+    </w:tblStylePr>
+    <w:tblStylePr w:type="firstCol">
+      <w:rPr>
+        <w:b/>
+        <w:bCs/>
+      </w:rPr>
+    </w:tblStylePr>
+    <w:tblStylePr w:type="lastCol">
+      <w:rPr>
+        <w:b/>
+        <w:bCs/>
+      </w:rPr>
+    </w:tblStylePr>
+    <w:tblStylePr w:type="band1Vert">
+      <w:tblPr/>
+      <w:tcPr>
+        <w:tcBorders>
+          <w:top w:val="single" w:sz="8" w:space="0" w:color="4F81BD" w:themeColor="accent1"/>
+          <w:left w:val="single" w:sz="8" w:space="0" w:color="4F81BD" w:themeColor="accent1"/>
+          <w:bottom w:val="single" w:sz="8" w:space="0" w:color="4F81BD" w:themeColor="accent1"/>
+          <w:right w:val="single" w:sz="8" w:space="0" w:color="4F81BD" w:themeColor="accent1"/>
+        </w:tcBorders>
+      </w:tcPr>
+    </w:tblStylePr>
+    <w:tblStylePr w:type="band1Horz">
+      <w:tblPr/>
+      <w:tcPr>
+        <w:tcBorders>
+          <w:top w:val="single" w:sz="8" w:space="0" w:color="4F81BD" w:themeColor="accent1"/>
+          <w:left w:val="single" w:sz="8" w:space="0" w:color="4F81BD" w:themeColor="accent1"/>
+          <w:bottom w:val="single" w:sz="8" w:space="0" w:color="4F81BD" w:themeColor="accent1"/>
+          <w:right w:val="single" w:sz="8" w:space="0" w:color="4F81BD" w:themeColor="accent1"/>
+        </w:tcBorders>
+      </w:tcPr>
+    </w:tblStylePr>
+  </w:style>
+</w:styles>
+</file>
+
+<file path=word/stylesWithEffects.xml><?xml version="1.0" encoding="utf-8"?>
+<w:styles xmlns:wpc="http://schemas.microsoft.com/office/word/2010/wordprocessingCanvas" xmlns:mc="http://schemas.openxmlformats.org/markup-compatibility/2006" xmlns:o="urn:schemas-microsoft-com:office:office" xmlns:r="http://schemas.openxmlformats.org/officeDocument/2006/relationships" xmlns:m="http://schemas.openxmlformats.org/officeDocument/2006/math" xmlns:v="urn:schemas-microsoft-com:vml" xmlns:wp14="http://schemas.microsoft.com/office/word/2010/wordprocessingDrawing" xmlns:wp="http://schemas.openxmlformats.org/drawingml/2006/wordprocessingDrawing" xmlns:w10="urn:schemas-microsoft-com:office:word" xmlns:w="http://schemas.openxmlformats.org/wordprocessingml/2006/main" xmlns:w14="http://schemas.microsoft.com/office/word/2010/wordml" xmlns:wpg="http://schemas.microsoft.com/office/word/2010/wordprocessingGroup" xmlns:wpi="http://schemas.microsoft.com/office/word/2010/wordprocessingInk" xmlns:wne="http://schemas.microsoft.com/office/word/2006/wordml" xmlns:wps="http://schemas.microsoft.com/office/word/2010/wordprocessingShape" mc:Ignorable="w14 wp14">
   <w:docDefaults>
     <w:rPrDefault>
       <w:rPr>
@@ -9249,702 +10236,6 @@
 </w:styles>
 </file>
 
-<file path=word/stylesWithEffects.xml><?xml version="1.0" encoding="utf-8"?>
-<w:styles xmlns:wpc="http://schemas.microsoft.com/office/word/2010/wordprocessingCanvas" xmlns:mc="http://schemas.openxmlformats.org/markup-compatibility/2006" xmlns:o="urn:schemas-microsoft-com:office:office" xmlns:r="http://schemas.openxmlformats.org/officeDocument/2006/relationships" xmlns:m="http://schemas.openxmlformats.org/officeDocument/2006/math" xmlns:v="urn:schemas-microsoft-com:vml" xmlns:wp14="http://schemas.microsoft.com/office/word/2010/wordprocessingDrawing" xmlns:wp="http://schemas.openxmlformats.org/drawingml/2006/wordprocessingDrawing" xmlns:w10="urn:schemas-microsoft-com:office:word" xmlns:w="http://schemas.openxmlformats.org/wordprocessingml/2006/main" xmlns:w14="http://schemas.microsoft.com/office/word/2010/wordml" xmlns:wpg="http://schemas.microsoft.com/office/word/2010/wordprocessingGroup" xmlns:wpi="http://schemas.microsoft.com/office/word/2010/wordprocessingInk" xmlns:wne="http://schemas.microsoft.com/office/word/2006/wordml" xmlns:wps="http://schemas.microsoft.com/office/word/2010/wordprocessingShape" mc:Ignorable="w14 wp14">
-  <w:docDefaults>
-    <w:rPrDefault>
-      <w:rPr>
-        <w:rFonts w:asciiTheme="minorHAnsi" w:eastAsiaTheme="minorHAnsi" w:hAnsiTheme="minorHAnsi" w:cstheme="minorBidi"/>
-        <w:sz w:val="22"/>
-        <w:szCs w:val="22"/>
-        <w:lang w:val="hu-HU" w:eastAsia="en-US" w:bidi="ar-SA"/>
-      </w:rPr>
-    </w:rPrDefault>
-    <w:pPrDefault>
-      <w:pPr>
-        <w:spacing w:after="200" w:line="276" w:lineRule="auto"/>
-      </w:pPr>
-    </w:pPrDefault>
-  </w:docDefaults>
-  <w:latentStyles w:defLockedState="0" w:defUIPriority="99" w:defSemiHidden="1" w:defUnhideWhenUsed="1" w:defQFormat="0" w:count="267">
-    <w:lsdException w:name="Normal" w:semiHidden="0" w:uiPriority="0" w:unhideWhenUsed="0" w:qFormat="1"/>
-    <w:lsdException w:name="heading 1" w:semiHidden="0" w:uiPriority="9" w:unhideWhenUsed="0" w:qFormat="1"/>
-    <w:lsdException w:name="heading 2" w:uiPriority="9" w:qFormat="1"/>
-    <w:lsdException w:name="heading 3" w:uiPriority="9" w:qFormat="1"/>
-    <w:lsdException w:name="heading 4" w:uiPriority="9" w:qFormat="1"/>
-    <w:lsdException w:name="heading 5" w:uiPriority="9" w:qFormat="1"/>
-    <w:lsdException w:name="heading 6" w:uiPriority="9" w:qFormat="1"/>
-    <w:lsdException w:name="heading 7" w:uiPriority="9" w:qFormat="1"/>
-    <w:lsdException w:name="heading 8" w:uiPriority="9" w:qFormat="1"/>
-    <w:lsdException w:name="heading 9" w:uiPriority="9" w:qFormat="1"/>
-    <w:lsdException w:name="toc 1" w:uiPriority="39"/>
-    <w:lsdException w:name="toc 2" w:uiPriority="39"/>
-    <w:lsdException w:name="toc 3" w:uiPriority="39"/>
-    <w:lsdException w:name="toc 4" w:uiPriority="39"/>
-    <w:lsdException w:name="toc 5" w:uiPriority="39"/>
-    <w:lsdException w:name="toc 6" w:uiPriority="39"/>
-    <w:lsdException w:name="toc 7" w:uiPriority="39"/>
-    <w:lsdException w:name="toc 8" w:uiPriority="39"/>
-    <w:lsdException w:name="toc 9" w:uiPriority="39"/>
-    <w:lsdException w:name="caption" w:uiPriority="35" w:qFormat="1"/>
-    <w:lsdException w:name="Title" w:semiHidden="0" w:uiPriority="10" w:unhideWhenUsed="0" w:qFormat="1"/>
-    <w:lsdException w:name="Default Paragraph Font" w:uiPriority="1"/>
-    <w:lsdException w:name="Subtitle" w:semiHidden="0" w:uiPriority="11" w:unhideWhenUsed="0" w:qFormat="1"/>
-    <w:lsdException w:name="Strong" w:semiHidden="0" w:uiPriority="22" w:unhideWhenUsed="0" w:qFormat="1"/>
-    <w:lsdException w:name="Emphasis" w:semiHidden="0" w:uiPriority="20" w:unhideWhenUsed="0" w:qFormat="1"/>
-    <w:lsdException w:name="Table Grid" w:semiHidden="0" w:uiPriority="59" w:unhideWhenUsed="0"/>
-    <w:lsdException w:name="Placeholder Text" w:unhideWhenUsed="0"/>
-    <w:lsdException w:name="No Spacing" w:semiHidden="0" w:uiPriority="1" w:unhideWhenUsed="0" w:qFormat="1"/>
-    <w:lsdException w:name="Light Shading" w:semiHidden="0" w:uiPriority="60" w:unhideWhenUsed="0"/>
-    <w:lsdException w:name="Light List" w:semiHidden="0" w:uiPriority="61" w:unhideWhenUsed="0"/>
-    <w:lsdException w:name="Light Grid" w:semiHidden="0" w:uiPriority="62" w:unhideWhenUsed="0"/>
-    <w:lsdException w:name="Medium Shading 1" w:semiHidden="0" w:uiPriority="63" w:unhideWhenUsed="0"/>
-    <w:lsdException w:name="Medium Shading 2" w:semiHidden="0" w:uiPriority="64" w:unhideWhenUsed="0"/>
-    <w:lsdException w:name="Medium List 1" w:semiHidden="0" w:uiPriority="65" w:unhideWhenUsed="0"/>
-    <w:lsdException w:name="Medium List 2" w:semiHidden="0" w:uiPriority="66" w:unhideWhenUsed="0"/>
-    <w:lsdException w:name="Medium Grid 1" w:semiHidden="0" w:uiPriority="67" w:unhideWhenUsed="0"/>
-    <w:lsdException w:name="Medium Grid 2" w:semiHidden="0" w:uiPriority="68" w:unhideWhenUsed="0"/>
-    <w:lsdException w:name="Medium Grid 3" w:semiHidden="0" w:uiPriority="69" w:unhideWhenUsed="0"/>
-    <w:lsdException w:name="Dark List" w:semiHidden="0" w:uiPriority="70" w:unhideWhenUsed="0"/>
-    <w:lsdException w:name="Colorful Shading" w:semiHidden="0" w:uiPriority="71" w:unhideWhenUsed="0"/>
-    <w:lsdException w:name="Colorful List" w:semiHidden="0" w:uiPriority="72" w:unhideWhenUsed="0"/>
-    <w:lsdException w:name="Colorful Grid" w:semiHidden="0" w:uiPriority="73" w:unhideWhenUsed="0"/>
-    <w:lsdException w:name="Light Shading Accent 1" w:semiHidden="0" w:uiPriority="60" w:unhideWhenUsed="0"/>
-    <w:lsdException w:name="Light List Accent 1" w:semiHidden="0" w:uiPriority="61" w:unhideWhenUsed="0"/>
-    <w:lsdException w:name="Light Grid Accent 1" w:semiHidden="0" w:uiPriority="62" w:unhideWhenUsed="0"/>
-    <w:lsdException w:name="Medium Shading 1 Accent 1" w:semiHidden="0" w:uiPriority="63" w:unhideWhenUsed="0"/>
-    <w:lsdException w:name="Medium Shading 2 Accent 1" w:semiHidden="0" w:uiPriority="64" w:unhideWhenUsed="0"/>
-    <w:lsdException w:name="Medium List 1 Accent 1" w:semiHidden="0" w:uiPriority="65" w:unhideWhenUsed="0"/>
-    <w:lsdException w:name="Revision" w:unhideWhenUsed="0"/>
-    <w:lsdException w:name="List Paragraph" w:semiHidden="0" w:uiPriority="34" w:unhideWhenUsed="0" w:qFormat="1"/>
-    <w:lsdException w:name="Quote" w:semiHidden="0" w:uiPriority="29" w:unhideWhenUsed="0" w:qFormat="1"/>
-    <w:lsdException w:name="Intense Quote" w:semiHidden="0" w:uiPriority="30" w:unhideWhenUsed="0" w:qFormat="1"/>
-    <w:lsdException w:name="Medium List 2 Accent 1" w:semiHidden="0" w:uiPriority="66" w:unhideWhenUsed="0"/>
-    <w:lsdException w:name="Medium Grid 1 Accent 1" w:semiHidden="0" w:uiPriority="67" w:unhideWhenUsed="0"/>
-    <w:lsdException w:name="Medium Grid 2 Accent 1" w:semiHidden="0" w:uiPriority="68" w:unhideWhenUsed="0"/>
-    <w:lsdException w:name="Medium Grid 3 Accent 1" w:semiHidden="0" w:uiPriority="69" w:unhideWhenUsed="0"/>
-    <w:lsdException w:name="Dark List Accent 1" w:semiHidden="0" w:uiPriority="70" w:unhideWhenUsed="0"/>
-    <w:lsdException w:name="Colorful Shading Accent 1" w:semiHidden="0" w:uiPriority="71" w:unhideWhenUsed="0"/>
-    <w:lsdException w:name="Colorful List Accent 1" w:semiHidden="0" w:uiPriority="72" w:unhideWhenUsed="0"/>
-    <w:lsdException w:name="Colorful Grid Accent 1" w:semiHidden="0" w:uiPriority="73" w:unhideWhenUsed="0"/>
-    <w:lsdException w:name="Light Shading Accent 2" w:semiHidden="0" w:uiPriority="60" w:unhideWhenUsed="0"/>
-    <w:lsdException w:name="Light List Accent 2" w:semiHidden="0" w:uiPriority="61" w:unhideWhenUsed="0"/>
-    <w:lsdException w:name="Light Grid Accent 2" w:semiHidden="0" w:uiPriority="62" w:unhideWhenUsed="0"/>
-    <w:lsdException w:name="Medium Shading 1 Accent 2" w:semiHidden="0" w:uiPriority="63" w:unhideWhenUsed="0"/>
-    <w:lsdException w:name="Medium Shading 2 Accent 2" w:semiHidden="0" w:uiPriority="64" w:unhideWhenUsed="0"/>
-    <w:lsdException w:name="Medium List 1 Accent 2" w:semiHidden="0" w:uiPriority="65" w:unhideWhenUsed="0"/>
-    <w:lsdException w:name="Medium List 2 Accent 2" w:semiHidden="0" w:uiPriority="66" w:unhideWhenUsed="0"/>
-    <w:lsdException w:name="Medium Grid 1 Accent 2" w:semiHidden="0" w:uiPriority="67" w:unhideWhenUsed="0"/>
-    <w:lsdException w:name="Medium Grid 2 Accent 2" w:semiHidden="0" w:uiPriority="68" w:unhideWhenUsed="0"/>
-    <w:lsdException w:name="Medium Grid 3 Accent 2" w:semiHidden="0" w:uiPriority="69" w:unhideWhenUsed="0"/>
-    <w:lsdException w:name="Dark List Accent 2" w:semiHidden="0" w:uiPriority="70" w:unhideWhenUsed="0"/>
-    <w:lsdException w:name="Colorful Shading Accent 2" w:semiHidden="0" w:uiPriority="71" w:unhideWhenUsed="0"/>
-    <w:lsdException w:name="Colorful List Accent 2" w:semiHidden="0" w:uiPriority="72" w:unhideWhenUsed="0"/>
-    <w:lsdException w:name="Colorful Grid Accent 2" w:semiHidden="0" w:uiPriority="73" w:unhideWhenUsed="0"/>
-    <w:lsdException w:name="Light Shading Accent 3" w:semiHidden="0" w:uiPriority="60" w:unhideWhenUsed="0"/>
-    <w:lsdException w:name="Light List Accent 3" w:semiHidden="0" w:uiPriority="61" w:unhideWhenUsed="0"/>
-    <w:lsdException w:name="Light Grid Accent 3" w:semiHidden="0" w:uiPriority="62" w:unhideWhenUsed="0"/>
-    <w:lsdException w:name="Medium Shading 1 Accent 3" w:semiHidden="0" w:uiPriority="63" w:unhideWhenUsed="0"/>
-    <w:lsdException w:name="Medium Shading 2 Accent 3" w:semiHidden="0" w:uiPriority="64" w:unhideWhenUsed="0"/>
-    <w:lsdException w:name="Medium List 1 Accent 3" w:semiHidden="0" w:uiPriority="65" w:unhideWhenUsed="0"/>
-    <w:lsdException w:name="Medium List 2 Accent 3" w:semiHidden="0" w:uiPriority="66" w:unhideWhenUsed="0"/>
-    <w:lsdException w:name="Medium Grid 1 Accent 3" w:semiHidden="0" w:uiPriority="67" w:unhideWhenUsed="0"/>
-    <w:lsdException w:name="Medium Grid 2 Accent 3" w:semiHidden="0" w:uiPriority="68" w:unhideWhenUsed="0"/>
-    <w:lsdException w:name="Medium Grid 3 Accent 3" w:semiHidden="0" w:uiPriority="69" w:unhideWhenUsed="0"/>
-    <w:lsdException w:name="Dark List Accent 3" w:semiHidden="0" w:uiPriority="70" w:unhideWhenUsed="0"/>
-    <w:lsdException w:name="Colorful Shading Accent 3" w:semiHidden="0" w:uiPriority="71" w:unhideWhenUsed="0"/>
-    <w:lsdException w:name="Colorful List Accent 3" w:semiHidden="0" w:uiPriority="72" w:unhideWhenUsed="0"/>
-    <w:lsdException w:name="Colorful Grid Accent 3" w:semiHidden="0" w:uiPriority="73" w:unhideWhenUsed="0"/>
-    <w:lsdException w:name="Light Shading Accent 4" w:semiHidden="0" w:uiPriority="60" w:unhideWhenUsed="0"/>
-    <w:lsdException w:name="Light List Accent 4" w:semiHidden="0" w:uiPriority="61" w:unhideWhenUsed="0"/>
-    <w:lsdException w:name="Light Grid Accent 4" w:semiHidden="0" w:uiPriority="62" w:unhideWhenUsed="0"/>
-    <w:lsdException w:name="Medium Shading 1 Accent 4" w:semiHidden="0" w:uiPriority="63" w:unhideWhenUsed="0"/>
-    <w:lsdException w:name="Medium Shading 2 Accent 4" w:semiHidden="0" w:uiPriority="64" w:unhideWhenUsed="0"/>
-    <w:lsdException w:name="Medium List 1 Accent 4" w:semiHidden="0" w:uiPriority="65" w:unhideWhenUsed="0"/>
-    <w:lsdException w:name="Medium List 2 Accent 4" w:semiHidden="0" w:uiPriority="66" w:unhideWhenUsed="0"/>
-    <w:lsdException w:name="Medium Grid 1 Accent 4" w:semiHidden="0" w:uiPriority="67" w:unhideWhenUsed="0"/>
-    <w:lsdException w:name="Medium Grid 2 Accent 4" w:semiHidden="0" w:uiPriority="68" w:unhideWhenUsed="0"/>
-    <w:lsdException w:name="Medium Grid 3 Accent 4" w:semiHidden="0" w:uiPriority="69" w:unhideWhenUsed="0"/>
-    <w:lsdException w:name="Dark List Accent 4" w:semiHidden="0" w:uiPriority="70" w:unhideWhenUsed="0"/>
-    <w:lsdException w:name="Colorful Shading Accent 4" w:semiHidden="0" w:uiPriority="71" w:unhideWhenUsed="0"/>
-    <w:lsdException w:name="Colorful List Accent 4" w:semiHidden="0" w:uiPriority="72" w:unhideWhenUsed="0"/>
-    <w:lsdException w:name="Colorful Grid Accent 4" w:semiHidden="0" w:uiPriority="73" w:unhideWhenUsed="0"/>
-    <w:lsdException w:name="Light Shading Accent 5" w:semiHidden="0" w:uiPriority="60" w:unhideWhenUsed="0"/>
-    <w:lsdException w:name="Light List Accent 5" w:semiHidden="0" w:uiPriority="61" w:unhideWhenUsed="0"/>
-    <w:lsdException w:name="Light Grid Accent 5" w:semiHidden="0" w:uiPriority="62" w:unhideWhenUsed="0"/>
-    <w:lsdException w:name="Medium Shading 1 Accent 5" w:semiHidden="0" w:uiPriority="63" w:unhideWhenUsed="0"/>
-    <w:lsdException w:name="Medium Shading 2 Accent 5" w:semiHidden="0" w:uiPriority="64" w:unhideWhenUsed="0"/>
-    <w:lsdException w:name="Medium List 1 Accent 5" w:semiHidden="0" w:uiPriority="65" w:unhideWhenUsed="0"/>
-    <w:lsdException w:name="Medium List 2 Accent 5" w:semiHidden="0" w:uiPriority="66" w:unhideWhenUsed="0"/>
-    <w:lsdException w:name="Medium Grid 1 Accent 5" w:semiHidden="0" w:uiPriority="67" w:unhideWhenUsed="0"/>
-    <w:lsdException w:name="Medium Grid 2 Accent 5" w:semiHidden="0" w:uiPriority="68" w:unhideWhenUsed="0"/>
-    <w:lsdException w:name="Medium Grid 3 Accent 5" w:semiHidden="0" w:uiPriority="69" w:unhideWhenUsed="0"/>
-    <w:lsdException w:name="Dark List Accent 5" w:semiHidden="0" w:uiPriority="70" w:unhideWhenUsed="0"/>
-    <w:lsdException w:name="Colorful Shading Accent 5" w:semiHidden="0" w:uiPriority="71" w:unhideWhenUsed="0"/>
-    <w:lsdException w:name="Colorful List Accent 5" w:semiHidden="0" w:uiPriority="72" w:unhideWhenUsed="0"/>
-    <w:lsdException w:name="Colorful Grid Accent 5" w:semiHidden="0" w:uiPriority="73" w:unhideWhenUsed="0"/>
-    <w:lsdException w:name="Light Shading Accent 6" w:semiHidden="0" w:uiPriority="60" w:unhideWhenUsed="0"/>
-    <w:lsdException w:name="Light List Accent 6" w:semiHidden="0" w:uiPriority="61" w:unhideWhenUsed="0"/>
-    <w:lsdException w:name="Light Grid Accent 6" w:semiHidden="0" w:uiPriority="62" w:unhideWhenUsed="0"/>
-    <w:lsdException w:name="Medium Shading 1 Accent 6" w:semiHidden="0" w:uiPriority="63" w:unhideWhenUsed="0"/>
-    <w:lsdException w:name="Medium Shading 2 Accent 6" w:semiHidden="0" w:uiPriority="64" w:unhideWhenUsed="0"/>
-    <w:lsdException w:name="Medium List 1 Accent 6" w:semiHidden="0" w:uiPriority="65" w:unhideWhenUsed="0"/>
-    <w:lsdException w:name="Medium List 2 Accent 6" w:semiHidden="0" w:uiPriority="66" w:unhideWhenUsed="0"/>
-    <w:lsdException w:name="Medium Grid 1 Accent 6" w:semiHidden="0" w:uiPriority="67" w:unhideWhenUsed="0"/>
-    <w:lsdException w:name="Medium Grid 2 Accent 6" w:semiHidden="0" w:uiPriority="68" w:unhideWhenUsed="0"/>
-    <w:lsdException w:name="Medium Grid 3 Accent 6" w:semiHidden="0" w:uiPriority="69" w:unhideWhenUsed="0"/>
-    <w:lsdException w:name="Dark List Accent 6" w:semiHidden="0" w:uiPriority="70" w:unhideWhenUsed="0"/>
-    <w:lsdException w:name="Colorful Shading Accent 6" w:semiHidden="0" w:uiPriority="71" w:unhideWhenUsed="0"/>
-    <w:lsdException w:name="Colorful List Accent 6" w:semiHidden="0" w:uiPriority="72" w:unhideWhenUsed="0"/>
-    <w:lsdException w:name="Colorful Grid Accent 6" w:semiHidden="0" w:uiPriority="73" w:unhideWhenUsed="0"/>
-    <w:lsdException w:name="Subtle Emphasis" w:semiHidden="0" w:uiPriority="19" w:unhideWhenUsed="0" w:qFormat="1"/>
-    <w:lsdException w:name="Intense Emphasis" w:semiHidden="0" w:uiPriority="21" w:unhideWhenUsed="0" w:qFormat="1"/>
-    <w:lsdException w:name="Subtle Reference" w:semiHidden="0" w:uiPriority="31" w:unhideWhenUsed="0" w:qFormat="1"/>
-    <w:lsdException w:name="Intense Reference" w:semiHidden="0" w:uiPriority="32" w:unhideWhenUsed="0" w:qFormat="1"/>
-    <w:lsdException w:name="Book Title" w:semiHidden="0" w:uiPriority="33" w:unhideWhenUsed="0" w:qFormat="1"/>
-    <w:lsdException w:name="Bibliography" w:uiPriority="37"/>
-    <w:lsdException w:name="TOC Heading" w:uiPriority="39" w:qFormat="1"/>
-  </w:latentStyles>
-  <w:style w:type="paragraph" w:default="1" w:styleId="Normal">
-    <w:name w:val="Normal"/>
-    <w:qFormat/>
-  </w:style>
-  <w:style w:type="paragraph" w:styleId="Heading1">
-    <w:name w:val="heading 1"/>
-    <w:basedOn w:val="Normal"/>
-    <w:next w:val="Normal"/>
-    <w:link w:val="Heading1Char"/>
-    <w:uiPriority w:val="9"/>
-    <w:qFormat/>
-    <w:rsid w:val="00AD7B46"/>
-    <w:pPr>
-      <w:keepNext/>
-      <w:keepLines/>
-      <w:spacing w:before="480" w:after="0"/>
-      <w:outlineLvl w:val="0"/>
-    </w:pPr>
-    <w:rPr>
-      <w:rFonts w:asciiTheme="majorHAnsi" w:eastAsiaTheme="majorEastAsia" w:hAnsiTheme="majorHAnsi" w:cstheme="majorBidi"/>
-      <w:b/>
-      <w:bCs/>
-      <w:color w:val="365F91" w:themeColor="accent1" w:themeShade="BF"/>
-      <w:sz w:val="28"/>
-      <w:szCs w:val="28"/>
-    </w:rPr>
-  </w:style>
-  <w:style w:type="paragraph" w:styleId="Heading2">
-    <w:name w:val="heading 2"/>
-    <w:basedOn w:val="Normal"/>
-    <w:next w:val="Normal"/>
-    <w:link w:val="Heading2Char"/>
-    <w:uiPriority w:val="9"/>
-    <w:unhideWhenUsed/>
-    <w:qFormat/>
-    <w:rsid w:val="00AD7B46"/>
-    <w:pPr>
-      <w:keepNext/>
-      <w:keepLines/>
-      <w:spacing w:before="200" w:after="0"/>
-      <w:outlineLvl w:val="1"/>
-    </w:pPr>
-    <w:rPr>
-      <w:rFonts w:asciiTheme="majorHAnsi" w:eastAsiaTheme="majorEastAsia" w:hAnsiTheme="majorHAnsi" w:cstheme="majorBidi"/>
-      <w:b/>
-      <w:bCs/>
-      <w:color w:val="4F81BD" w:themeColor="accent1"/>
-      <w:sz w:val="26"/>
-      <w:szCs w:val="26"/>
-    </w:rPr>
-  </w:style>
-  <w:style w:type="paragraph" w:styleId="Heading3">
-    <w:name w:val="heading 3"/>
-    <w:basedOn w:val="Normal"/>
-    <w:next w:val="Normal"/>
-    <w:link w:val="Heading3Char"/>
-    <w:uiPriority w:val="9"/>
-    <w:unhideWhenUsed/>
-    <w:qFormat/>
-    <w:rsid w:val="00AD7B46"/>
-    <w:pPr>
-      <w:keepNext/>
-      <w:keepLines/>
-      <w:spacing w:before="200" w:after="0"/>
-      <w:outlineLvl w:val="2"/>
-    </w:pPr>
-    <w:rPr>
-      <w:rFonts w:asciiTheme="majorHAnsi" w:eastAsiaTheme="majorEastAsia" w:hAnsiTheme="majorHAnsi" w:cstheme="majorBidi"/>
-      <w:b/>
-      <w:bCs/>
-      <w:color w:val="4F81BD" w:themeColor="accent1"/>
-    </w:rPr>
-  </w:style>
-  <w:style w:type="character" w:default="1" w:styleId="DefaultParagraphFont">
-    <w:name w:val="Default Paragraph Font"/>
-    <w:uiPriority w:val="1"/>
-    <w:semiHidden/>
-    <w:unhideWhenUsed/>
-  </w:style>
-  <w:style w:type="table" w:default="1" w:styleId="TableNormal">
-    <w:name w:val="Normal Table"/>
-    <w:uiPriority w:val="99"/>
-    <w:semiHidden/>
-    <w:unhideWhenUsed/>
-    <w:tblPr>
-      <w:tblInd w:w="0" w:type="dxa"/>
-      <w:tblCellMar>
-        <w:top w:w="0" w:type="dxa"/>
-        <w:left w:w="108" w:type="dxa"/>
-        <w:bottom w:w="0" w:type="dxa"/>
-        <w:right w:w="108" w:type="dxa"/>
-      </w:tblCellMar>
-    </w:tblPr>
-  </w:style>
-  <w:style w:type="numbering" w:default="1" w:styleId="NoList">
-    <w:name w:val="No List"/>
-    <w:uiPriority w:val="99"/>
-    <w:semiHidden/>
-    <w:unhideWhenUsed/>
-  </w:style>
-  <w:style w:type="character" w:customStyle="1" w:styleId="Heading1Char">
-    <w:name w:val="Heading 1 Char"/>
-    <w:basedOn w:val="DefaultParagraphFont"/>
-    <w:link w:val="Heading1"/>
-    <w:uiPriority w:val="9"/>
-    <w:rsid w:val="00AD7B46"/>
-    <w:rPr>
-      <w:rFonts w:asciiTheme="majorHAnsi" w:eastAsiaTheme="majorEastAsia" w:hAnsiTheme="majorHAnsi" w:cstheme="majorBidi"/>
-      <w:b/>
-      <w:bCs/>
-      <w:color w:val="365F91" w:themeColor="accent1" w:themeShade="BF"/>
-      <w:sz w:val="28"/>
-      <w:szCs w:val="28"/>
-    </w:rPr>
-  </w:style>
-  <w:style w:type="character" w:customStyle="1" w:styleId="Heading2Char">
-    <w:name w:val="Heading 2 Char"/>
-    <w:basedOn w:val="DefaultParagraphFont"/>
-    <w:link w:val="Heading2"/>
-    <w:uiPriority w:val="9"/>
-    <w:rsid w:val="00AD7B46"/>
-    <w:rPr>
-      <w:rFonts w:asciiTheme="majorHAnsi" w:eastAsiaTheme="majorEastAsia" w:hAnsiTheme="majorHAnsi" w:cstheme="majorBidi"/>
-      <w:b/>
-      <w:bCs/>
-      <w:color w:val="4F81BD" w:themeColor="accent1"/>
-      <w:sz w:val="26"/>
-      <w:szCs w:val="26"/>
-    </w:rPr>
-  </w:style>
-  <w:style w:type="character" w:customStyle="1" w:styleId="Heading3Char">
-    <w:name w:val="Heading 3 Char"/>
-    <w:basedOn w:val="DefaultParagraphFont"/>
-    <w:link w:val="Heading3"/>
-    <w:uiPriority w:val="9"/>
-    <w:rsid w:val="00AD7B46"/>
-    <w:rPr>
-      <w:rFonts w:asciiTheme="majorHAnsi" w:eastAsiaTheme="majorEastAsia" w:hAnsiTheme="majorHAnsi" w:cstheme="majorBidi"/>
-      <w:b/>
-      <w:bCs/>
-      <w:color w:val="4F81BD" w:themeColor="accent1"/>
-    </w:rPr>
-  </w:style>
-  <w:style w:type="paragraph" w:styleId="ListParagraph">
-    <w:name w:val="List Paragraph"/>
-    <w:basedOn w:val="Normal"/>
-    <w:uiPriority w:val="34"/>
-    <w:qFormat/>
-    <w:rsid w:val="000D22DB"/>
-    <w:pPr>
-      <w:ind w:left="720"/>
-      <w:contextualSpacing/>
-    </w:pPr>
-  </w:style>
-  <w:style w:type="paragraph" w:styleId="Quote">
-    <w:name w:val="Quote"/>
-    <w:basedOn w:val="Normal"/>
-    <w:next w:val="Normal"/>
-    <w:link w:val="QuoteChar"/>
-    <w:uiPriority w:val="29"/>
-    <w:qFormat/>
-    <w:rsid w:val="00745945"/>
-    <w:rPr>
-      <w:i/>
-      <w:iCs/>
-      <w:color w:val="000000" w:themeColor="text1"/>
-    </w:rPr>
-  </w:style>
-  <w:style w:type="character" w:customStyle="1" w:styleId="QuoteChar">
-    <w:name w:val="Quote Char"/>
-    <w:basedOn w:val="DefaultParagraphFont"/>
-    <w:link w:val="Quote"/>
-    <w:uiPriority w:val="29"/>
-    <w:rsid w:val="00745945"/>
-    <w:rPr>
-      <w:i/>
-      <w:iCs/>
-      <w:color w:val="000000" w:themeColor="text1"/>
-    </w:rPr>
-  </w:style>
-  <w:style w:type="paragraph" w:styleId="IntenseQuote">
-    <w:name w:val="Intense Quote"/>
-    <w:basedOn w:val="Normal"/>
-    <w:next w:val="Normal"/>
-    <w:link w:val="IntenseQuoteChar"/>
-    <w:uiPriority w:val="30"/>
-    <w:qFormat/>
-    <w:rsid w:val="00745945"/>
-    <w:pPr>
-      <w:pBdr>
-        <w:bottom w:val="single" w:sz="4" w:space="4" w:color="4F81BD" w:themeColor="accent1"/>
-      </w:pBdr>
-      <w:spacing w:before="200" w:after="280"/>
-      <w:ind w:left="936" w:right="936"/>
-    </w:pPr>
-    <w:rPr>
-      <w:b/>
-      <w:bCs/>
-      <w:i/>
-      <w:iCs/>
-      <w:color w:val="4F81BD" w:themeColor="accent1"/>
-    </w:rPr>
-  </w:style>
-  <w:style w:type="character" w:customStyle="1" w:styleId="IntenseQuoteChar">
-    <w:name w:val="Intense Quote Char"/>
-    <w:basedOn w:val="DefaultParagraphFont"/>
-    <w:link w:val="IntenseQuote"/>
-    <w:uiPriority w:val="30"/>
-    <w:rsid w:val="00745945"/>
-    <w:rPr>
-      <w:b/>
-      <w:bCs/>
-      <w:i/>
-      <w:iCs/>
-      <w:color w:val="4F81BD" w:themeColor="accent1"/>
-    </w:rPr>
-  </w:style>
-  <w:style w:type="character" w:styleId="SubtleReference">
-    <w:name w:val="Subtle Reference"/>
-    <w:basedOn w:val="DefaultParagraphFont"/>
-    <w:uiPriority w:val="31"/>
-    <w:qFormat/>
-    <w:rsid w:val="00745945"/>
-    <w:rPr>
-      <w:smallCaps/>
-      <w:color w:val="C0504D" w:themeColor="accent2"/>
-      <w:u w:val="single"/>
-    </w:rPr>
-  </w:style>
-  <w:style w:type="character" w:styleId="IntenseReference">
-    <w:name w:val="Intense Reference"/>
-    <w:basedOn w:val="DefaultParagraphFont"/>
-    <w:uiPriority w:val="32"/>
-    <w:qFormat/>
-    <w:rsid w:val="00745945"/>
-    <w:rPr>
-      <w:b/>
-      <w:bCs/>
-      <w:smallCaps/>
-      <w:color w:val="C0504D" w:themeColor="accent2"/>
-      <w:spacing w:val="5"/>
-      <w:u w:val="single"/>
-    </w:rPr>
-  </w:style>
-  <w:style w:type="paragraph" w:customStyle="1" w:styleId="CodeBlock">
-    <w:name w:val="CodeBlock"/>
-    <w:basedOn w:val="Normal"/>
-    <w:qFormat/>
-    <w:rsid w:val="003E5E57"/>
-    <w:pPr>
-      <w:keepLines/>
-      <w:pBdr>
-        <w:top w:val="single" w:sz="4" w:space="1" w:color="auto"/>
-        <w:left w:val="single" w:sz="4" w:space="4" w:color="auto"/>
-        <w:bottom w:val="single" w:sz="4" w:space="1" w:color="auto"/>
-        <w:right w:val="single" w:sz="4" w:space="4" w:color="auto"/>
-      </w:pBdr>
-      <w:shd w:val="clear" w:color="auto" w:fill="D9D9D9" w:themeFill="background1" w:themeFillShade="D9"/>
-      <w:spacing w:before="200" w:line="240" w:lineRule="auto"/>
-      <w:contextualSpacing/>
-    </w:pPr>
-    <w:rPr>
-      <w:rFonts w:ascii="Consolas" w:hAnsi="Consolas" w:cs="Consolas"/>
-      <w:noProof/>
-    </w:rPr>
-  </w:style>
-  <w:style w:type="character" w:styleId="Hyperlink">
-    <w:name w:val="Hyperlink"/>
-    <w:basedOn w:val="DefaultParagraphFont"/>
-    <w:uiPriority w:val="99"/>
-    <w:unhideWhenUsed/>
-    <w:rsid w:val="00517ECA"/>
-    <w:rPr>
-      <w:color w:val="0000FF" w:themeColor="hyperlink"/>
-      <w:u w:val="single"/>
-    </w:rPr>
-  </w:style>
-  <w:style w:type="character" w:styleId="SubtleEmphasis">
-    <w:name w:val="Subtle Emphasis"/>
-    <w:basedOn w:val="DefaultParagraphFont"/>
-    <w:uiPriority w:val="19"/>
-    <w:qFormat/>
-    <w:rsid w:val="000517DA"/>
-    <w:rPr>
-      <w:i/>
-      <w:iCs/>
-      <w:color w:val="808080" w:themeColor="text1" w:themeTint="7F"/>
-    </w:rPr>
-  </w:style>
-  <w:style w:type="character" w:styleId="FollowedHyperlink">
-    <w:name w:val="FollowedHyperlink"/>
-    <w:basedOn w:val="DefaultParagraphFont"/>
-    <w:uiPriority w:val="99"/>
-    <w:semiHidden/>
-    <w:unhideWhenUsed/>
-    <w:rsid w:val="00A74402"/>
-    <w:rPr>
-      <w:color w:val="800080" w:themeColor="followedHyperlink"/>
-      <w:u w:val="single"/>
-    </w:rPr>
-  </w:style>
-  <w:style w:type="character" w:styleId="CommentReference">
-    <w:name w:val="annotation reference"/>
-    <w:basedOn w:val="DefaultParagraphFont"/>
-    <w:uiPriority w:val="99"/>
-    <w:semiHidden/>
-    <w:unhideWhenUsed/>
-    <w:rsid w:val="003F5BD0"/>
-    <w:rPr>
-      <w:sz w:val="16"/>
-      <w:szCs w:val="16"/>
-    </w:rPr>
-  </w:style>
-  <w:style w:type="paragraph" w:styleId="CommentText">
-    <w:name w:val="annotation text"/>
-    <w:basedOn w:val="Normal"/>
-    <w:link w:val="CommentTextChar"/>
-    <w:uiPriority w:val="99"/>
-    <w:semiHidden/>
-    <w:unhideWhenUsed/>
-    <w:rsid w:val="003F5BD0"/>
-    <w:pPr>
-      <w:spacing w:line="240" w:lineRule="auto"/>
-    </w:pPr>
-    <w:rPr>
-      <w:sz w:val="20"/>
-      <w:szCs w:val="20"/>
-    </w:rPr>
-  </w:style>
-  <w:style w:type="character" w:customStyle="1" w:styleId="CommentTextChar">
-    <w:name w:val="Comment Text Char"/>
-    <w:basedOn w:val="DefaultParagraphFont"/>
-    <w:link w:val="CommentText"/>
-    <w:uiPriority w:val="99"/>
-    <w:semiHidden/>
-    <w:rsid w:val="003F5BD0"/>
-    <w:rPr>
-      <w:sz w:val="20"/>
-      <w:szCs w:val="20"/>
-    </w:rPr>
-  </w:style>
-  <w:style w:type="paragraph" w:styleId="CommentSubject">
-    <w:name w:val="annotation subject"/>
-    <w:basedOn w:val="CommentText"/>
-    <w:next w:val="CommentText"/>
-    <w:link w:val="CommentSubjectChar"/>
-    <w:uiPriority w:val="99"/>
-    <w:semiHidden/>
-    <w:unhideWhenUsed/>
-    <w:rsid w:val="003F5BD0"/>
-    <w:rPr>
-      <w:b/>
-      <w:bCs/>
-    </w:rPr>
-  </w:style>
-  <w:style w:type="character" w:customStyle="1" w:styleId="CommentSubjectChar">
-    <w:name w:val="Comment Subject Char"/>
-    <w:basedOn w:val="CommentTextChar"/>
-    <w:link w:val="CommentSubject"/>
-    <w:uiPriority w:val="99"/>
-    <w:semiHidden/>
-    <w:rsid w:val="003F5BD0"/>
-    <w:rPr>
-      <w:b/>
-      <w:bCs/>
-      <w:sz w:val="20"/>
-      <w:szCs w:val="20"/>
-    </w:rPr>
-  </w:style>
-  <w:style w:type="paragraph" w:styleId="BalloonText">
-    <w:name w:val="Balloon Text"/>
-    <w:basedOn w:val="Normal"/>
-    <w:link w:val="BalloonTextChar"/>
-    <w:uiPriority w:val="99"/>
-    <w:semiHidden/>
-    <w:unhideWhenUsed/>
-    <w:rsid w:val="003F5BD0"/>
-    <w:pPr>
-      <w:spacing w:after="0" w:line="240" w:lineRule="auto"/>
-    </w:pPr>
-    <w:rPr>
-      <w:rFonts w:ascii="Tahoma" w:hAnsi="Tahoma" w:cs="Tahoma"/>
-      <w:sz w:val="16"/>
-      <w:szCs w:val="16"/>
-    </w:rPr>
-  </w:style>
-  <w:style w:type="character" w:customStyle="1" w:styleId="BalloonTextChar">
-    <w:name w:val="Balloon Text Char"/>
-    <w:basedOn w:val="DefaultParagraphFont"/>
-    <w:link w:val="BalloonText"/>
-    <w:uiPriority w:val="99"/>
-    <w:semiHidden/>
-    <w:rsid w:val="003F5BD0"/>
-    <w:rPr>
-      <w:rFonts w:ascii="Tahoma" w:hAnsi="Tahoma" w:cs="Tahoma"/>
-      <w:sz w:val="16"/>
-      <w:szCs w:val="16"/>
-    </w:rPr>
-  </w:style>
-  <w:style w:type="paragraph" w:styleId="Revision">
-    <w:name w:val="Revision"/>
-    <w:hidden/>
-    <w:uiPriority w:val="99"/>
-    <w:semiHidden/>
-    <w:rsid w:val="003F5BD0"/>
-    <w:pPr>
-      <w:spacing w:after="0" w:line="240" w:lineRule="auto"/>
-    </w:pPr>
-  </w:style>
-  <w:style w:type="paragraph" w:customStyle="1" w:styleId="Comment">
-    <w:name w:val="Comment"/>
-    <w:basedOn w:val="Normal"/>
-    <w:qFormat/>
-    <w:rsid w:val="00A15416"/>
-    <w:rPr>
-      <w:i/>
-      <w:lang w:val="en-US"/>
-    </w:rPr>
-  </w:style>
-  <w:style w:type="table" w:styleId="TableGrid">
-    <w:name w:val="Table Grid"/>
-    <w:basedOn w:val="TableNormal"/>
-    <w:uiPriority w:val="59"/>
-    <w:rsid w:val="009B0353"/>
-    <w:pPr>
-      <w:spacing w:after="0" w:line="240" w:lineRule="auto"/>
-    </w:pPr>
-    <w:tblPr>
-      <w:tblInd w:w="0" w:type="dxa"/>
-      <w:tblBorders>
-        <w:top w:val="single" w:sz="4" w:space="0" w:color="auto"/>
-        <w:left w:val="single" w:sz="4" w:space="0" w:color="auto"/>
-        <w:bottom w:val="single" w:sz="4" w:space="0" w:color="auto"/>
-        <w:right w:val="single" w:sz="4" w:space="0" w:color="auto"/>
-        <w:insideH w:val="single" w:sz="4" w:space="0" w:color="auto"/>
-        <w:insideV w:val="single" w:sz="4" w:space="0" w:color="auto"/>
-      </w:tblBorders>
-      <w:tblCellMar>
-        <w:top w:w="0" w:type="dxa"/>
-        <w:left w:w="108" w:type="dxa"/>
-        <w:bottom w:w="0" w:type="dxa"/>
-        <w:right w:w="108" w:type="dxa"/>
-      </w:tblCellMar>
-    </w:tblPr>
-  </w:style>
-  <w:style w:type="table" w:styleId="LightList-Accent1">
-    <w:name w:val="Light List Accent 1"/>
-    <w:basedOn w:val="TableNormal"/>
-    <w:uiPriority w:val="61"/>
-    <w:rsid w:val="009B0353"/>
-    <w:pPr>
-      <w:spacing w:after="0" w:line="240" w:lineRule="auto"/>
-    </w:pPr>
-    <w:tblPr>
-      <w:tblStyleRowBandSize w:val="1"/>
-      <w:tblStyleColBandSize w:val="1"/>
-      <w:tblInd w:w="0" w:type="dxa"/>
-      <w:tblBorders>
-        <w:top w:val="single" w:sz="8" w:space="0" w:color="4F81BD" w:themeColor="accent1"/>
-        <w:left w:val="single" w:sz="8" w:space="0" w:color="4F81BD" w:themeColor="accent1"/>
-        <w:bottom w:val="single" w:sz="8" w:space="0" w:color="4F81BD" w:themeColor="accent1"/>
-        <w:right w:val="single" w:sz="8" w:space="0" w:color="4F81BD" w:themeColor="accent1"/>
-      </w:tblBorders>
-      <w:tblCellMar>
-        <w:top w:w="0" w:type="dxa"/>
-        <w:left w:w="108" w:type="dxa"/>
-        <w:bottom w:w="0" w:type="dxa"/>
-        <w:right w:w="108" w:type="dxa"/>
-      </w:tblCellMar>
-    </w:tblPr>
-    <w:tblStylePr w:type="firstRow">
-      <w:pPr>
-        <w:spacing w:before="0" w:after="0" w:line="240" w:lineRule="auto"/>
-      </w:pPr>
-      <w:rPr>
-        <w:b/>
-        <w:bCs/>
-        <w:color w:val="FFFFFF" w:themeColor="background1"/>
-      </w:rPr>
-      <w:tblPr/>
-      <w:tcPr>
-        <w:shd w:val="clear" w:color="auto" w:fill="4F81BD" w:themeFill="accent1"/>
-      </w:tcPr>
-    </w:tblStylePr>
-    <w:tblStylePr w:type="lastRow">
-      <w:pPr>
-        <w:spacing w:before="0" w:after="0" w:line="240" w:lineRule="auto"/>
-      </w:pPr>
-      <w:rPr>
-        <w:b/>
-        <w:bCs/>
-      </w:rPr>
-      <w:tblPr/>
-      <w:tcPr>
-        <w:tcBorders>
-          <w:top w:val="double" w:sz="6" w:space="0" w:color="4F81BD" w:themeColor="accent1"/>
-          <w:left w:val="single" w:sz="8" w:space="0" w:color="4F81BD" w:themeColor="accent1"/>
-          <w:bottom w:val="single" w:sz="8" w:space="0" w:color="4F81BD" w:themeColor="accent1"/>
-          <w:right w:val="single" w:sz="8" w:space="0" w:color="4F81BD" w:themeColor="accent1"/>
-        </w:tcBorders>
-      </w:tcPr>
-    </w:tblStylePr>
-    <w:tblStylePr w:type="firstCol">
-      <w:rPr>
-        <w:b/>
-        <w:bCs/>
-      </w:rPr>
-    </w:tblStylePr>
-    <w:tblStylePr w:type="lastCol">
-      <w:rPr>
-        <w:b/>
-        <w:bCs/>
-      </w:rPr>
-    </w:tblStylePr>
-    <w:tblStylePr w:type="band1Vert">
-      <w:tblPr/>
-      <w:tcPr>
-        <w:tcBorders>
-          <w:top w:val="single" w:sz="8" w:space="0" w:color="4F81BD" w:themeColor="accent1"/>
-          <w:left w:val="single" w:sz="8" w:space="0" w:color="4F81BD" w:themeColor="accent1"/>
-          <w:bottom w:val="single" w:sz="8" w:space="0" w:color="4F81BD" w:themeColor="accent1"/>
-          <w:right w:val="single" w:sz="8" w:space="0" w:color="4F81BD" w:themeColor="accent1"/>
-        </w:tcBorders>
-      </w:tcPr>
-    </w:tblStylePr>
-    <w:tblStylePr w:type="band1Horz">
-      <w:tblPr/>
-      <w:tcPr>
-        <w:tcBorders>
-          <w:top w:val="single" w:sz="8" w:space="0" w:color="4F81BD" w:themeColor="accent1"/>
-          <w:left w:val="single" w:sz="8" w:space="0" w:color="4F81BD" w:themeColor="accent1"/>
-          <w:bottom w:val="single" w:sz="8" w:space="0" w:color="4F81BD" w:themeColor="accent1"/>
-          <w:right w:val="single" w:sz="8" w:space="0" w:color="4F81BD" w:themeColor="accent1"/>
-        </w:tcBorders>
-      </w:tcPr>
-    </w:tblStylePr>
-  </w:style>
-</w:styles>
-</file>
-
 <file path=word/theme/theme1.xml><?xml version="1.0" encoding="utf-8"?>
 <a:theme xmlns:a="http://schemas.openxmlformats.org/drawingml/2006/main" name="Office Theme">
   <a:themeElements>
@@ -10235,7 +10526,7 @@
 </file>
 
 <file path=customXml/itemProps1.xml><?xml version="1.0" encoding="utf-8"?>
-<ds:datastoreItem xmlns:ds="http://schemas.openxmlformats.org/officeDocument/2006/customXml" ds:itemID="{0E9389C6-AC6C-4585-8AFC-860BC77F5D75}">
+<ds:datastoreItem xmlns:ds="http://schemas.openxmlformats.org/officeDocument/2006/customXml" ds:itemID="{DFA72D34-21CC-436B-9C9F-134049FC8EE7}">
   <ds:schemaRefs>
     <ds:schemaRef ds:uri="http://schemas.openxmlformats.org/officeDocument/2006/bibliography"/>
   </ds:schemaRefs>

</xml_diff>